<commit_message>
avanti con relazione e fix static to no static
</commit_message>
<xml_diff>
--- a/Relazione/Marco Favaro/relazione.docx
+++ b/Relazione/Marco Favaro/relazione.docx
@@ -66,37 +66,7 @@
           <w:sz w:val="32"/>
           <w:szCs w:val="32"/>
         </w:rPr>
-        <w:t>Favaro Marco</w:t>
-      </w:r>
-      <w:r>
-        <w:rPr>
-          <w:rFonts w:ascii="Calibri" w:hAnsi="Calibri" w:cs="Calibri"/>
-          <w:b/>
-          <w:bCs/>
-          <w:sz w:val="32"/>
-          <w:szCs w:val="32"/>
-        </w:rPr>
-        <w:t xml:space="preserve"> Matricola:</w:t>
-      </w:r>
-      <w:r>
-        <w:rPr>
-          <w:rFonts w:ascii="Calibri" w:hAnsi="Calibri" w:cs="Calibri"/>
-          <w:b/>
-          <w:bCs/>
-          <w:sz w:val="32"/>
-          <w:szCs w:val="32"/>
-        </w:rPr>
-        <w:t xml:space="preserve"> </w:t>
-      </w:r>
-      <w:r>
-        <w:rPr>
-          <w:rFonts w:ascii="Calibri" w:hAnsi="Calibri" w:cs="Calibri"/>
-          <w:b/>
-          <w:bCs/>
-          <w:sz w:val="32"/>
-          <w:szCs w:val="32"/>
-        </w:rPr>
-        <w:t xml:space="preserve">1123187 </w:t>
+        <w:t xml:space="preserve">Favaro Marco Matricola: 1123187 </w:t>
       </w:r>
     </w:p>
     <w:p>
@@ -117,27 +87,7 @@
           <w:sz w:val="32"/>
           <w:szCs w:val="32"/>
         </w:rPr>
-        <w:t>Clerici Michele</w:t>
-      </w:r>
-      <w:r>
-        <w:rPr>
-          <w:rFonts w:ascii="Calibri" w:hAnsi="Calibri" w:cs="Calibri"/>
-          <w:b/>
-          <w:bCs/>
-          <w:sz w:val="32"/>
-          <w:szCs w:val="32"/>
-        </w:rPr>
-        <w:t xml:space="preserve"> Matricola:</w:t>
-      </w:r>
-      <w:r>
-        <w:rPr>
-          <w:rFonts w:ascii="Calibri" w:hAnsi="Calibri" w:cs="Calibri"/>
-          <w:b/>
-          <w:bCs/>
-          <w:sz w:val="32"/>
-          <w:szCs w:val="32"/>
-        </w:rPr>
-        <w:t xml:space="preserve"> 1123….</w:t>
+        <w:t>Clerici Michele Matricola: 1123….</w:t>
       </w:r>
     </w:p>
     <w:p>
@@ -890,7 +840,7 @@
           </mc:Choice>
           <mc:Fallback>
             <w:pict>
-              <v:rect w14:anchorId="65CF1D40" id="Rettangolo 6" o:spid="_x0000_s1026" style="position:absolute;margin-left:417.85pt;margin-top:221.8pt;width:85.75pt;height:40.55pt;z-index:251668480;visibility:visible;mso-wrap-style:square;mso-width-percent:0;mso-height-percent:0;mso-wrap-distance-left:9pt;mso-wrap-distance-top:0;mso-wrap-distance-right:9pt;mso-wrap-distance-bottom:0;mso-position-horizontal:absolute;mso-position-horizontal-relative:text;mso-position-vertical:absolute;mso-position-vertical-relative:text;mso-width-percent:0;mso-height-percent:0;mso-width-relative:margin;mso-height-relative:margin;v-text-anchor:middle" o:gfxdata="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" fillcolor="white [3201]" strokecolor="#ed7d31 [3205]" strokeweight="1pt">
+              <v:rect w14:anchorId="65CF1D40" id="Rettangolo 6" o:spid="_x0000_s1026" style="position:absolute;margin-left:417.85pt;margin-top:221.8pt;width:85.75pt;height:40.55pt;z-index:251668480;visibility:visible;mso-wrap-style:square;mso-width-percent:0;mso-height-percent:0;mso-wrap-distance-left:9pt;mso-wrap-distance-top:0;mso-wrap-distance-right:9pt;mso-wrap-distance-bottom:0;mso-position-horizontal:absolute;mso-position-horizontal-relative:text;mso-position-vertical:absolute;mso-position-vertical-relative:text;mso-width-percent:0;mso-height-percent:0;mso-width-relative:margin;mso-height-relative:margin;v-text-anchor:middle" o:gfxdata="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" fillcolor="white [3201]" strokecolor="#ed7d31 [3205]" strokeweight="1pt">
                 <v:textbox>
                   <w:txbxContent>
                     <w:p>
@@ -1211,7 +1161,7 @@
           </mc:Choice>
           <mc:Fallback>
             <w:pict>
-              <v:rect w14:anchorId="19695C4A" id="Rettangolo 7" o:spid="_x0000_s1027" style="position:absolute;margin-left:-5.25pt;margin-top:15.65pt;width:87.7pt;height:42.55pt;z-index:251670528;visibility:visible;mso-wrap-style:square;mso-width-percent:0;mso-height-percent:0;mso-wrap-distance-left:9pt;mso-wrap-distance-top:0;mso-wrap-distance-right:9pt;mso-wrap-distance-bottom:0;mso-position-horizontal:absolute;mso-position-horizontal-relative:text;mso-position-vertical:absolute;mso-position-vertical-relative:text;mso-width-percent:0;mso-height-percent:0;mso-width-relative:margin;mso-height-relative:margin;v-text-anchor:middle" o:gfxdata="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" fillcolor="white [3201]" strokecolor="#ed7d31 [3205]" strokeweight="1pt">
+              <v:rect w14:anchorId="19695C4A" id="Rettangolo 7" o:spid="_x0000_s1027" style="position:absolute;margin-left:-5.25pt;margin-top:15.65pt;width:87.7pt;height:42.55pt;z-index:251670528;visibility:visible;mso-wrap-style:square;mso-width-percent:0;mso-height-percent:0;mso-wrap-distance-left:9pt;mso-wrap-distance-top:0;mso-wrap-distance-right:9pt;mso-wrap-distance-bottom:0;mso-position-horizontal:absolute;mso-position-horizontal-relative:text;mso-position-vertical:absolute;mso-position-vertical-relative:text;mso-width-percent:0;mso-height-percent:0;mso-width-relative:margin;mso-height-relative:margin;v-text-anchor:middle" o:gfxdata="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" fillcolor="white [3201]" strokecolor="#ed7d31 [3205]" strokeweight="1pt">
                 <v:textbox>
                   <w:txbxContent>
                     <w:p>
@@ -1553,7 +1503,7 @@
           </mc:Choice>
           <mc:Fallback>
             <w:pict>
-              <v:rect w14:anchorId="067EB3C8" id="Rettangolo 3" o:spid="_x0000_s1029" style="position:absolute;margin-left:-12.2pt;margin-top:128.2pt;width:86.4pt;height:41.2pt;z-index:251662336;visibility:visible;mso-wrap-style:square;mso-width-percent:0;mso-height-percent:0;mso-wrap-distance-left:9pt;mso-wrap-distance-top:0;mso-wrap-distance-right:9pt;mso-wrap-distance-bottom:0;mso-position-horizontal:absolute;mso-position-horizontal-relative:text;mso-position-vertical:absolute;mso-position-vertical-relative:text;mso-width-percent:0;mso-height-percent:0;mso-width-relative:margin;mso-height-relative:margin;v-text-anchor:middle" o:gfxdata="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" fillcolor="white [3201]" strokecolor="#ed7d31 [3205]" strokeweight="1pt">
+              <v:rect w14:anchorId="067EB3C8" id="Rettangolo 3" o:spid="_x0000_s1029" style="position:absolute;margin-left:-12.2pt;margin-top:128.2pt;width:86.4pt;height:41.2pt;z-index:251662336;visibility:visible;mso-wrap-style:square;mso-width-percent:0;mso-height-percent:0;mso-wrap-distance-left:9pt;mso-wrap-distance-top:0;mso-wrap-distance-right:9pt;mso-wrap-distance-bottom:0;mso-position-horizontal:absolute;mso-position-horizontal-relative:text;mso-position-vertical:absolute;mso-position-vertical-relative:text;mso-width-percent:0;mso-height-percent:0;mso-width-relative:margin;mso-height-relative:margin;v-text-anchor:middle" o:gfxdata="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" fillcolor="white [3201]" strokecolor="#ed7d31 [3205]" strokeweight="1pt">
                 <v:textbox>
                   <w:txbxContent>
                     <w:p>
@@ -1749,7 +1699,7 @@
           </mc:Choice>
           <mc:Fallback>
             <w:pict>
-              <v:rect w14:anchorId="73521E0D" id="Rettangolo 4" o:spid="_x0000_s1031" style="position:absolute;margin-left:362.15pt;margin-top:122.3pt;width:98.15pt;height:44.5pt;z-index:251664384;visibility:visible;mso-wrap-style:square;mso-width-percent:0;mso-height-percent:0;mso-wrap-distance-left:9pt;mso-wrap-distance-top:0;mso-wrap-distance-right:9pt;mso-wrap-distance-bottom:0;mso-position-horizontal:absolute;mso-position-horizontal-relative:text;mso-position-vertical:absolute;mso-position-vertical-relative:text;mso-width-percent:0;mso-height-percent:0;mso-width-relative:margin;mso-height-relative:margin;v-text-anchor:middle" o:gfxdata="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" fillcolor="white [3201]" strokecolor="#ed7d31 [3205]" strokeweight="1pt">
+              <v:rect w14:anchorId="73521E0D" id="Rettangolo 4" o:spid="_x0000_s1031" style="position:absolute;margin-left:362.15pt;margin-top:122.3pt;width:98.15pt;height:44.5pt;z-index:251664384;visibility:visible;mso-wrap-style:square;mso-width-percent:0;mso-height-percent:0;mso-wrap-distance-left:9pt;mso-wrap-distance-top:0;mso-wrap-distance-right:9pt;mso-wrap-distance-bottom:0;mso-position-horizontal:absolute;mso-position-horizontal-relative:text;mso-position-vertical:absolute;mso-position-vertical-relative:text;mso-width-percent:0;mso-height-percent:0;mso-width-relative:margin;mso-height-relative:margin;v-text-anchor:middle" o:gfxdata="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" fillcolor="white [3201]" strokecolor="#ed7d31 [3205]" strokeweight="1pt">
                 <v:textbox>
                   <w:txbxContent>
                     <w:p>
@@ -1891,7 +1841,7 @@
           </mc:Choice>
           <mc:Fallback>
             <w:pict>
-              <v:rect id="Rettangolo 1" o:spid="_x0000_s1032" style="position:absolute;margin-left:184.1pt;margin-top:18.85pt;width:121.75pt;height:47.8pt;z-index:251659264;visibility:visible;mso-wrap-style:square;mso-width-percent:0;mso-height-percent:0;mso-wrap-distance-left:9pt;mso-wrap-distance-top:0;mso-wrap-distance-right:9pt;mso-wrap-distance-bottom:0;mso-position-horizontal:absolute;mso-position-horizontal-relative:text;mso-position-vertical:absolute;mso-position-vertical-relative:text;mso-width-percent:0;mso-height-percent:0;mso-width-relative:margin;mso-height-relative:margin;v-text-anchor:middle" o:gfxdata="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" fillcolor="white [3201]" strokecolor="#ed7d31 [3205]" strokeweight="1pt">
+              <v:rect id="Rettangolo 1" o:spid="_x0000_s1032" style="position:absolute;margin-left:184.1pt;margin-top:18.85pt;width:121.75pt;height:47.8pt;z-index:251659264;visibility:visible;mso-wrap-style:square;mso-width-percent:0;mso-height-percent:0;mso-wrap-distance-left:9pt;mso-wrap-distance-top:0;mso-wrap-distance-right:9pt;mso-wrap-distance-bottom:0;mso-position-horizontal:absolute;mso-position-horizontal-relative:text;mso-position-vertical:absolute;mso-position-vertical-relative:text;mso-width-percent:0;mso-height-percent:0;mso-width-relative:margin;mso-height-relative:margin;v-text-anchor:middle" o:gfxdata="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" fillcolor="white [3201]" strokecolor="#ed7d31 [3205]" strokeweight="1pt">
                 <v:textbox inset=",5mm">
                   <w:txbxContent>
                     <w:p>
@@ -2574,16 +2524,14 @@
           <w:szCs w:val="20"/>
         </w:rPr>
       </w:pPr>
-      <w:proofErr w:type="gramStart"/>
-      <w:r>
-        <w:rPr>
-          <w:rFonts w:cs="Calibri"/>
-          <w:sz w:val="20"/>
-          <w:szCs w:val="20"/>
-        </w:rPr>
-        <w:t>E’</w:t>
-      </w:r>
-      <w:proofErr w:type="gramEnd"/>
+      <w:r>
+        <w:rPr>
+          <w:rFonts w:cs="Calibri"/>
+          <w:sz w:val="20"/>
+          <w:szCs w:val="20"/>
+        </w:rPr>
+        <w:t>È</w:t>
+      </w:r>
       <w:r>
         <w:rPr>
           <w:rFonts w:cs="Calibri"/>
@@ -3002,20 +2950,1599 @@
       <w:pPr>
         <w:rPr>
           <w:rFonts w:cs="Calibri"/>
+          <w:sz w:val="20"/>
+          <w:szCs w:val="20"/>
+        </w:rPr>
+      </w:pPr>
+      <w:r>
+        <w:rPr>
+          <w:rFonts w:cs="Calibri"/>
+          <w:sz w:val="20"/>
+          <w:szCs w:val="20"/>
+        </w:rPr>
+        <w:t xml:space="preserve">La classe </w:t>
+      </w:r>
+      <w:r>
+        <w:rPr>
+          <w:rFonts w:cs="Calibri"/>
+          <w:i/>
+          <w:sz w:val="20"/>
+          <w:szCs w:val="20"/>
+        </w:rPr>
+        <w:t>punto</w:t>
+      </w:r>
+      <w:r>
+        <w:rPr>
+          <w:rFonts w:cs="Calibri"/>
+          <w:sz w:val="20"/>
+          <w:szCs w:val="20"/>
+        </w:rPr>
+        <w:t xml:space="preserve"> è derivata pubblicamente da </w:t>
+      </w:r>
+      <w:proofErr w:type="spellStart"/>
+      <w:r>
+        <w:rPr>
+          <w:rFonts w:cs="Calibri"/>
+          <w:i/>
+          <w:sz w:val="20"/>
+          <w:szCs w:val="20"/>
+        </w:rPr>
+        <w:t>inputitem</w:t>
+      </w:r>
+      <w:proofErr w:type="spellEnd"/>
+      <w:r>
+        <w:rPr>
+          <w:rFonts w:cs="Calibri"/>
+          <w:sz w:val="20"/>
+          <w:szCs w:val="20"/>
+        </w:rPr>
+        <w:t xml:space="preserve">. Contiene due campi di tipo razionale che rappresentano la coordinata x e la coordinata y del punto. Contiene un costruttore di default a zero parametri non ridefinito </w:t>
+      </w:r>
+      <w:proofErr w:type="gramStart"/>
+      <w:r>
+        <w:rPr>
+          <w:rFonts w:cs="Calibri"/>
+          <w:sz w:val="20"/>
+          <w:szCs w:val="20"/>
+        </w:rPr>
+        <w:t>e</w:t>
+      </w:r>
+      <w:proofErr w:type="gramEnd"/>
+      <w:r>
+        <w:rPr>
+          <w:rFonts w:cs="Calibri"/>
+          <w:sz w:val="20"/>
+          <w:szCs w:val="20"/>
+        </w:rPr>
+        <w:t xml:space="preserve"> un costruttore a due parametri di tipo razionale. </w:t>
+      </w:r>
+    </w:p>
+    <w:p>
+      <w:pPr>
+        <w:rPr>
+          <w:rFonts w:cs="Calibri"/>
+          <w:sz w:val="20"/>
+          <w:szCs w:val="20"/>
+        </w:rPr>
+      </w:pPr>
+      <w:r>
+        <w:rPr>
+          <w:rFonts w:cs="Calibri"/>
+          <w:sz w:val="20"/>
+          <w:szCs w:val="20"/>
+        </w:rPr>
+        <w:t xml:space="preserve">I metodi </w:t>
+      </w:r>
+      <w:proofErr w:type="spellStart"/>
+      <w:proofErr w:type="gramStart"/>
+      <w:r>
+        <w:rPr>
+          <w:rFonts w:cs="Calibri"/>
+          <w:i/>
+          <w:sz w:val="20"/>
+          <w:szCs w:val="20"/>
+        </w:rPr>
+        <w:t>getx</w:t>
+      </w:r>
+      <w:proofErr w:type="spellEnd"/>
+      <w:r>
+        <w:rPr>
+          <w:rFonts w:cs="Calibri"/>
+          <w:sz w:val="20"/>
+          <w:szCs w:val="20"/>
+        </w:rPr>
+        <w:t>(</w:t>
+      </w:r>
+      <w:proofErr w:type="gramEnd"/>
+      <w:r>
+        <w:rPr>
+          <w:rFonts w:cs="Calibri"/>
+          <w:sz w:val="20"/>
+          <w:szCs w:val="20"/>
+        </w:rPr>
+        <w:t xml:space="preserve">) e </w:t>
+      </w:r>
+      <w:proofErr w:type="spellStart"/>
+      <w:r>
+        <w:rPr>
+          <w:rFonts w:cs="Calibri"/>
+          <w:i/>
+          <w:sz w:val="20"/>
+          <w:szCs w:val="20"/>
+        </w:rPr>
+        <w:t>gety</w:t>
+      </w:r>
+      <w:proofErr w:type="spellEnd"/>
+      <w:r>
+        <w:rPr>
+          <w:rFonts w:cs="Calibri"/>
+          <w:sz w:val="20"/>
+          <w:szCs w:val="20"/>
+        </w:rPr>
+        <w:t xml:space="preserve">() restituiscono rispettivamente la x e la y dell’oggetto di invocazione, i metodi </w:t>
+      </w:r>
+      <w:proofErr w:type="spellStart"/>
+      <w:r>
+        <w:rPr>
+          <w:rFonts w:cs="Calibri"/>
+          <w:i/>
+          <w:sz w:val="20"/>
+          <w:szCs w:val="20"/>
+        </w:rPr>
+        <w:t>xToDouble</w:t>
+      </w:r>
+      <w:proofErr w:type="spellEnd"/>
+      <w:r>
+        <w:rPr>
+          <w:rFonts w:cs="Calibri"/>
+          <w:sz w:val="20"/>
+          <w:szCs w:val="20"/>
+        </w:rPr>
+        <w:t xml:space="preserve">() e </w:t>
+      </w:r>
+      <w:proofErr w:type="spellStart"/>
+      <w:r>
+        <w:rPr>
+          <w:rFonts w:cs="Calibri"/>
+          <w:i/>
+          <w:sz w:val="20"/>
+          <w:szCs w:val="20"/>
+        </w:rPr>
+        <w:t>yTodouble</w:t>
+      </w:r>
+      <w:proofErr w:type="spellEnd"/>
+      <w:r>
+        <w:rPr>
+          <w:rFonts w:cs="Calibri"/>
+          <w:i/>
+          <w:sz w:val="20"/>
+          <w:szCs w:val="20"/>
+        </w:rPr>
+        <w:t>()</w:t>
+      </w:r>
+      <w:r>
+        <w:rPr>
+          <w:rFonts w:cs="Calibri"/>
+          <w:sz w:val="20"/>
+          <w:szCs w:val="20"/>
+        </w:rPr>
+        <w:t xml:space="preserve"> restituiscono i rispettivi valori double di x e y invocando il metodo </w:t>
+      </w:r>
+      <w:r>
+        <w:rPr>
+          <w:rFonts w:cs="Calibri"/>
+          <w:i/>
+          <w:sz w:val="20"/>
+          <w:szCs w:val="20"/>
+        </w:rPr>
+        <w:t>converti</w:t>
+      </w:r>
+      <w:r>
+        <w:rPr>
+          <w:rFonts w:cs="Calibri"/>
+          <w:sz w:val="20"/>
+          <w:szCs w:val="20"/>
+        </w:rPr>
+        <w:t xml:space="preserve">() di razionale. </w:t>
+      </w:r>
+      <w:proofErr w:type="spellStart"/>
+      <w:proofErr w:type="gramStart"/>
+      <w:r>
+        <w:rPr>
+          <w:rFonts w:cs="Calibri"/>
+          <w:i/>
+          <w:sz w:val="20"/>
+          <w:szCs w:val="20"/>
+        </w:rPr>
+        <w:t>Tostring</w:t>
+      </w:r>
+      <w:proofErr w:type="spellEnd"/>
+      <w:r>
+        <w:rPr>
+          <w:rFonts w:cs="Calibri"/>
+          <w:sz w:val="20"/>
+          <w:szCs w:val="20"/>
+        </w:rPr>
+        <w:t>(</w:t>
+      </w:r>
+      <w:proofErr w:type="gramEnd"/>
+      <w:r>
+        <w:rPr>
+          <w:rFonts w:cs="Calibri"/>
+          <w:sz w:val="20"/>
+          <w:szCs w:val="20"/>
+        </w:rPr>
+        <w:t xml:space="preserve">) restituisce una stringa di tipo </w:t>
+      </w:r>
+      <w:proofErr w:type="spellStart"/>
+      <w:r>
+        <w:rPr>
+          <w:rFonts w:cs="Calibri"/>
+          <w:sz w:val="20"/>
+          <w:szCs w:val="20"/>
+        </w:rPr>
+        <w:t>QString</w:t>
+      </w:r>
+      <w:proofErr w:type="spellEnd"/>
+      <w:r>
+        <w:rPr>
+          <w:rFonts w:cs="Calibri"/>
+          <w:sz w:val="20"/>
+          <w:szCs w:val="20"/>
+        </w:rPr>
+        <w:t xml:space="preserve"> che rappresenta il punto (utilizzato nella </w:t>
+      </w:r>
+      <w:proofErr w:type="spellStart"/>
+      <w:r>
+        <w:rPr>
+          <w:rFonts w:cs="Calibri"/>
+          <w:sz w:val="20"/>
+          <w:szCs w:val="20"/>
+        </w:rPr>
+        <w:t>gui</w:t>
+      </w:r>
+      <w:proofErr w:type="spellEnd"/>
+      <w:r>
+        <w:rPr>
+          <w:rFonts w:cs="Calibri"/>
+          <w:sz w:val="20"/>
+          <w:szCs w:val="20"/>
+        </w:rPr>
+        <w:t xml:space="preserve">). Il metodo </w:t>
+      </w:r>
+      <w:proofErr w:type="spellStart"/>
+      <w:proofErr w:type="gramStart"/>
+      <w:r>
+        <w:rPr>
+          <w:rFonts w:cs="Calibri"/>
+          <w:i/>
+          <w:sz w:val="20"/>
+          <w:szCs w:val="20"/>
+        </w:rPr>
+        <w:t>distanceTwoPoints</w:t>
+      </w:r>
+      <w:proofErr w:type="spellEnd"/>
+      <w:r>
+        <w:rPr>
+          <w:rFonts w:cs="Calibri"/>
+          <w:sz w:val="20"/>
+          <w:szCs w:val="20"/>
+        </w:rPr>
+        <w:t>(</w:t>
+      </w:r>
+      <w:proofErr w:type="gramEnd"/>
+      <w:r>
+        <w:rPr>
+          <w:rFonts w:cs="Calibri"/>
+          <w:sz w:val="20"/>
+          <w:szCs w:val="20"/>
+        </w:rPr>
+        <w:t>) viene invocato nel momento in cui è necessario sapere la distanza tra due punti (uno di invocazione e uno passato per riferimento costante), il metodo è chiaramente marcato costante poiché non fa side-</w:t>
+      </w:r>
+      <w:proofErr w:type="spellStart"/>
+      <w:r>
+        <w:rPr>
+          <w:rFonts w:cs="Calibri"/>
+          <w:sz w:val="20"/>
+          <w:szCs w:val="20"/>
+        </w:rPr>
+        <w:t>effect</w:t>
+      </w:r>
+      <w:proofErr w:type="spellEnd"/>
+      <w:r>
+        <w:rPr>
+          <w:rFonts w:cs="Calibri"/>
+          <w:sz w:val="20"/>
+          <w:szCs w:val="20"/>
+        </w:rPr>
+        <w:t xml:space="preserve">. </w:t>
+      </w:r>
+    </w:p>
+    <w:p>
+      <w:pPr>
+        <w:rPr>
+          <w:rFonts w:cs="Calibri"/>
+          <w:sz w:val="20"/>
+          <w:szCs w:val="20"/>
+        </w:rPr>
+      </w:pPr>
+      <w:r>
+        <w:rPr>
+          <w:rFonts w:cs="Calibri"/>
+          <w:sz w:val="20"/>
+          <w:szCs w:val="20"/>
+        </w:rPr>
+        <w:t xml:space="preserve">Il metodo più interessante di questa classe è </w:t>
+      </w:r>
+      <w:proofErr w:type="spellStart"/>
+      <w:r>
+        <w:rPr>
+          <w:rFonts w:cs="Calibri"/>
+          <w:i/>
+          <w:sz w:val="20"/>
+          <w:szCs w:val="20"/>
+        </w:rPr>
+        <w:t>pars_</w:t>
+      </w:r>
+      <w:proofErr w:type="gramStart"/>
+      <w:r>
+        <w:rPr>
+          <w:rFonts w:cs="Calibri"/>
+          <w:i/>
+          <w:sz w:val="20"/>
+          <w:szCs w:val="20"/>
+        </w:rPr>
+        <w:t>point</w:t>
+      </w:r>
+      <w:proofErr w:type="spellEnd"/>
+      <w:r>
+        <w:rPr>
+          <w:rFonts w:cs="Calibri"/>
+          <w:sz w:val="20"/>
+          <w:szCs w:val="20"/>
+        </w:rPr>
+        <w:t>(</w:t>
+      </w:r>
+      <w:proofErr w:type="gramEnd"/>
+      <w:r>
+        <w:rPr>
+          <w:rFonts w:cs="Calibri"/>
+          <w:sz w:val="20"/>
+          <w:szCs w:val="20"/>
+        </w:rPr>
+        <w:t xml:space="preserve">) : questa funzione viene invocata da </w:t>
+      </w:r>
+      <w:proofErr w:type="spellStart"/>
+      <w:r>
+        <w:rPr>
+          <w:rFonts w:cs="Calibri"/>
+          <w:i/>
+          <w:sz w:val="20"/>
+          <w:szCs w:val="20"/>
+        </w:rPr>
+        <w:t>iniz_input</w:t>
+      </w:r>
+      <w:proofErr w:type="spellEnd"/>
+      <w:r>
+        <w:rPr>
+          <w:rFonts w:cs="Calibri"/>
+          <w:sz w:val="20"/>
+          <w:szCs w:val="20"/>
+        </w:rPr>
+        <w:t xml:space="preserve">() e passandogli una stringa contenente il punto inserito dall’utente, riconosce i valori della coordinata x e y. Al suo interno solleva eventuali eccezioni per questo nel metodo di invocazione è invocata in un blocco </w:t>
+      </w:r>
+      <w:proofErr w:type="spellStart"/>
+      <w:r>
+        <w:rPr>
+          <w:rFonts w:cs="Calibri"/>
+          <w:sz w:val="20"/>
+          <w:szCs w:val="20"/>
+        </w:rPr>
+        <w:t>try</w:t>
+      </w:r>
+      <w:proofErr w:type="spellEnd"/>
+      <w:r>
+        <w:rPr>
+          <w:rFonts w:cs="Calibri"/>
+          <w:sz w:val="20"/>
+          <w:szCs w:val="20"/>
+        </w:rPr>
+        <w:t xml:space="preserve"> per un corretto funzionamento.</w:t>
+      </w:r>
+    </w:p>
+    <w:p>
+      <w:pPr>
+        <w:rPr>
+          <w:rFonts w:cs="Calibri"/>
+          <w:sz w:val="20"/>
+          <w:szCs w:val="20"/>
+        </w:rPr>
+      </w:pPr>
+      <w:r>
+        <w:rPr>
+          <w:rFonts w:cs="Calibri"/>
+          <w:sz w:val="20"/>
+          <w:szCs w:val="20"/>
+        </w:rPr>
+        <w:t>Per motivi di funzionalità è stato scritto l’</w:t>
+      </w:r>
+      <w:proofErr w:type="spellStart"/>
+      <w:r>
+        <w:rPr>
+          <w:rFonts w:cs="Calibri"/>
+          <w:sz w:val="20"/>
+          <w:szCs w:val="20"/>
+        </w:rPr>
+        <w:t>overloading</w:t>
+      </w:r>
+      <w:proofErr w:type="spellEnd"/>
+      <w:r>
+        <w:rPr>
+          <w:rFonts w:cs="Calibri"/>
+          <w:sz w:val="20"/>
+          <w:szCs w:val="20"/>
+        </w:rPr>
+        <w:t xml:space="preserve"> di uguaglianza tra due punti. </w:t>
+      </w:r>
+    </w:p>
+    <w:p>
+      <w:pPr>
+        <w:rPr>
+          <w:rFonts w:cs="Calibri"/>
+          <w:sz w:val="20"/>
+          <w:szCs w:val="20"/>
+        </w:rPr>
+      </w:pPr>
+      <w:r>
+        <w:rPr>
+          <w:rFonts w:cs="Calibri"/>
+          <w:sz w:val="20"/>
+          <w:szCs w:val="20"/>
+        </w:rPr>
+        <w:t xml:space="preserve">La classe </w:t>
+      </w:r>
+      <w:r>
+        <w:rPr>
+          <w:rFonts w:cs="Calibri"/>
+          <w:i/>
+          <w:sz w:val="20"/>
+          <w:szCs w:val="20"/>
+        </w:rPr>
+        <w:t>punto</w:t>
+      </w:r>
+      <w:r>
+        <w:rPr>
+          <w:rFonts w:cs="Calibri"/>
+          <w:sz w:val="20"/>
+          <w:szCs w:val="20"/>
+        </w:rPr>
+        <w:t xml:space="preserve"> è concreta, poiché implementa i metodi virtuali puri della classe base </w:t>
+      </w:r>
+      <w:proofErr w:type="spellStart"/>
+      <w:r>
+        <w:rPr>
+          <w:rFonts w:cs="Calibri"/>
+          <w:i/>
+          <w:sz w:val="20"/>
+          <w:szCs w:val="20"/>
+        </w:rPr>
+        <w:t>inputitem</w:t>
+      </w:r>
+      <w:proofErr w:type="spellEnd"/>
+      <w:r>
+        <w:rPr>
+          <w:rFonts w:cs="Calibri"/>
+          <w:i/>
+          <w:sz w:val="20"/>
+          <w:szCs w:val="20"/>
+        </w:rPr>
+        <w:t xml:space="preserve">, </w:t>
+      </w:r>
+      <w:proofErr w:type="spellStart"/>
+      <w:proofErr w:type="gramStart"/>
+      <w:r>
+        <w:rPr>
+          <w:rFonts w:cs="Calibri"/>
+          <w:i/>
+          <w:sz w:val="20"/>
+          <w:szCs w:val="20"/>
+        </w:rPr>
+        <w:t>intersect</w:t>
+      </w:r>
+      <w:proofErr w:type="spellEnd"/>
+      <w:r>
+        <w:rPr>
+          <w:rFonts w:cs="Calibri"/>
+          <w:sz w:val="20"/>
+          <w:szCs w:val="20"/>
+        </w:rPr>
+        <w:t>(</w:t>
+      </w:r>
+      <w:proofErr w:type="gramEnd"/>
+      <w:r>
+        <w:rPr>
+          <w:rFonts w:cs="Calibri"/>
+          <w:sz w:val="20"/>
+          <w:szCs w:val="20"/>
+        </w:rPr>
+        <w:t>)</w:t>
+      </w:r>
+      <w:r>
+        <w:rPr>
+          <w:rFonts w:cs="Calibri"/>
+          <w:i/>
+          <w:sz w:val="20"/>
+          <w:szCs w:val="20"/>
+        </w:rPr>
+        <w:t xml:space="preserve"> </w:t>
+      </w:r>
+      <w:r>
+        <w:rPr>
+          <w:rFonts w:cs="Calibri"/>
+          <w:sz w:val="20"/>
+          <w:szCs w:val="20"/>
+        </w:rPr>
+        <w:t xml:space="preserve">e </w:t>
+      </w:r>
+      <w:proofErr w:type="spellStart"/>
+      <w:r>
+        <w:rPr>
+          <w:rFonts w:cs="Calibri"/>
+          <w:i/>
+          <w:sz w:val="20"/>
+          <w:szCs w:val="20"/>
+        </w:rPr>
+        <w:t>distance</w:t>
+      </w:r>
+      <w:proofErr w:type="spellEnd"/>
+      <w:r>
+        <w:rPr>
+          <w:rFonts w:cs="Calibri"/>
+          <w:sz w:val="20"/>
+          <w:szCs w:val="20"/>
+        </w:rPr>
+        <w:t xml:space="preserve">(). </w:t>
+      </w:r>
+      <w:proofErr w:type="spellStart"/>
+      <w:proofErr w:type="gramStart"/>
+      <w:r>
+        <w:rPr>
+          <w:rFonts w:cs="Calibri"/>
+          <w:sz w:val="20"/>
+          <w:szCs w:val="20"/>
+        </w:rPr>
+        <w:t>Intersect</w:t>
+      </w:r>
+      <w:proofErr w:type="spellEnd"/>
+      <w:r>
+        <w:rPr>
+          <w:rFonts w:cs="Calibri"/>
+          <w:sz w:val="20"/>
+          <w:szCs w:val="20"/>
+        </w:rPr>
+        <w:t>(</w:t>
+      </w:r>
+      <w:proofErr w:type="gramEnd"/>
+      <w:r>
+        <w:rPr>
+          <w:rFonts w:cs="Calibri"/>
+          <w:sz w:val="20"/>
+          <w:szCs w:val="20"/>
+        </w:rPr>
+        <w:t>)</w:t>
+      </w:r>
+      <w:r>
+        <w:rPr>
+          <w:rFonts w:cs="Calibri"/>
+          <w:sz w:val="20"/>
+          <w:szCs w:val="20"/>
+        </w:rPr>
+        <w:t xml:space="preserve"> ha il compito di verificare se un punto</w:t>
+      </w:r>
+      <w:r>
+        <w:rPr>
+          <w:rFonts w:cs="Calibri"/>
+          <w:sz w:val="20"/>
+          <w:szCs w:val="20"/>
+        </w:rPr>
+        <w:t xml:space="preserve"> (oggetto di invocazione),</w:t>
+      </w:r>
+      <w:r>
+        <w:rPr>
+          <w:rFonts w:cs="Calibri"/>
+          <w:sz w:val="20"/>
+          <w:szCs w:val="20"/>
+        </w:rPr>
+        <w:t xml:space="preserve"> e qualsiasi altro oggetto passato con un puntatore polimorfo di tipo statico </w:t>
+      </w:r>
+      <w:proofErr w:type="spellStart"/>
+      <w:r>
+        <w:rPr>
+          <w:rFonts w:cs="Calibri"/>
+          <w:i/>
+          <w:sz w:val="20"/>
+          <w:szCs w:val="20"/>
+        </w:rPr>
+        <w:t>inputitem</w:t>
+      </w:r>
+      <w:proofErr w:type="spellEnd"/>
+      <w:r>
+        <w:rPr>
+          <w:rFonts w:cs="Calibri"/>
+          <w:i/>
+          <w:sz w:val="20"/>
+          <w:szCs w:val="20"/>
+        </w:rPr>
+        <w:t xml:space="preserve"> </w:t>
+      </w:r>
+      <w:r>
+        <w:rPr>
+          <w:rFonts w:cs="Calibri"/>
+          <w:i/>
+          <w:sz w:val="20"/>
+          <w:szCs w:val="20"/>
+        </w:rPr>
+        <w:t xml:space="preserve"> </w:t>
+      </w:r>
+      <w:r>
+        <w:rPr>
+          <w:rFonts w:cs="Calibri"/>
+          <w:i/>
+          <w:sz w:val="20"/>
+          <w:szCs w:val="20"/>
+        </w:rPr>
+        <w:t xml:space="preserve">, </w:t>
+      </w:r>
+      <w:r>
+        <w:rPr>
+          <w:rFonts w:cs="Calibri"/>
+          <w:sz w:val="20"/>
+          <w:szCs w:val="20"/>
+        </w:rPr>
+        <w:t xml:space="preserve">si intersecano: se il puntatore passato ha come tipo dinamico </w:t>
+      </w:r>
+      <w:r>
+        <w:rPr>
+          <w:rFonts w:cs="Calibri"/>
+          <w:i/>
+          <w:sz w:val="20"/>
+          <w:szCs w:val="20"/>
+        </w:rPr>
+        <w:t>punto,</w:t>
+      </w:r>
+      <w:r>
+        <w:rPr>
+          <w:rFonts w:cs="Calibri"/>
+          <w:sz w:val="20"/>
+          <w:szCs w:val="20"/>
+        </w:rPr>
+        <w:t xml:space="preserve"> allora viene invocata la funzione </w:t>
+      </w:r>
+      <w:proofErr w:type="spellStart"/>
+      <w:r>
+        <w:rPr>
+          <w:rFonts w:cs="Calibri"/>
+          <w:i/>
+          <w:sz w:val="20"/>
+          <w:szCs w:val="20"/>
+        </w:rPr>
+        <w:t>distanceTwoPoints</w:t>
+      </w:r>
+      <w:proofErr w:type="spellEnd"/>
+      <w:r>
+        <w:rPr>
+          <w:rFonts w:cs="Calibri"/>
+          <w:i/>
+          <w:sz w:val="20"/>
+          <w:szCs w:val="20"/>
+        </w:rPr>
+        <w:t>()</w:t>
+      </w:r>
+      <w:r>
+        <w:rPr>
+          <w:rFonts w:cs="Calibri"/>
+          <w:sz w:val="20"/>
+          <w:szCs w:val="20"/>
+        </w:rPr>
+        <w:t xml:space="preserve"> tra i due punti e se ritorna 0 significa che si intersecano (ovvero sono uguali), quindi ritorna un </w:t>
+      </w:r>
+      <w:proofErr w:type="spellStart"/>
+      <w:r>
+        <w:rPr>
+          <w:rFonts w:cs="Calibri"/>
+          <w:sz w:val="20"/>
+          <w:szCs w:val="20"/>
+        </w:rPr>
+        <w:t>vector</w:t>
+      </w:r>
+      <w:proofErr w:type="spellEnd"/>
+      <w:r>
+        <w:rPr>
+          <w:rFonts w:cs="Calibri"/>
+          <w:sz w:val="20"/>
+          <w:szCs w:val="20"/>
+        </w:rPr>
+        <w:t xml:space="preserve"> contenente il punto passato. Se il tipo dinamico è diverso da punto allora viene invocata nuovamente </w:t>
+      </w:r>
+      <w:proofErr w:type="spellStart"/>
+      <w:proofErr w:type="gramStart"/>
+      <w:r>
+        <w:rPr>
+          <w:rFonts w:cs="Calibri"/>
+          <w:i/>
+          <w:sz w:val="20"/>
+          <w:szCs w:val="20"/>
+        </w:rPr>
+        <w:t>intersect</w:t>
+      </w:r>
+      <w:proofErr w:type="spellEnd"/>
+      <w:r>
+        <w:rPr>
+          <w:rFonts w:cs="Calibri"/>
+          <w:i/>
+          <w:sz w:val="20"/>
+          <w:szCs w:val="20"/>
+        </w:rPr>
+        <w:t>(</w:t>
+      </w:r>
+      <w:proofErr w:type="gramEnd"/>
+      <w:r>
+        <w:rPr>
+          <w:rFonts w:cs="Calibri"/>
+          <w:i/>
+          <w:sz w:val="20"/>
+          <w:szCs w:val="20"/>
+        </w:rPr>
+        <w:t xml:space="preserve">) </w:t>
+      </w:r>
+      <w:r>
+        <w:rPr>
+          <w:rFonts w:cs="Calibri"/>
+          <w:sz w:val="20"/>
+          <w:szCs w:val="20"/>
+        </w:rPr>
+        <w:t xml:space="preserve">ma con oggetto di invocazione l’oggetto puntato dal puntatore passato alla funzione cosi da invocare metodi opportuni implementati in quella classe. </w:t>
+      </w:r>
+      <w:proofErr w:type="spellStart"/>
+      <w:proofErr w:type="gramStart"/>
+      <w:r>
+        <w:rPr>
+          <w:rFonts w:cs="Calibri"/>
+          <w:i/>
+          <w:sz w:val="20"/>
+          <w:szCs w:val="20"/>
+        </w:rPr>
+        <w:t>Distance</w:t>
+      </w:r>
+      <w:proofErr w:type="spellEnd"/>
+      <w:r>
+        <w:rPr>
+          <w:rFonts w:cs="Calibri"/>
+          <w:sz w:val="20"/>
+          <w:szCs w:val="20"/>
+        </w:rPr>
+        <w:t>(</w:t>
+      </w:r>
+      <w:proofErr w:type="gramEnd"/>
+      <w:r>
+        <w:rPr>
+          <w:rFonts w:cs="Calibri"/>
+          <w:sz w:val="20"/>
+          <w:szCs w:val="20"/>
+        </w:rPr>
+        <w:t xml:space="preserve">) funziona con la stessa idea di </w:t>
+      </w:r>
+      <w:proofErr w:type="spellStart"/>
+      <w:r>
+        <w:rPr>
+          <w:rFonts w:cs="Calibri"/>
+          <w:i/>
+          <w:sz w:val="20"/>
+          <w:szCs w:val="20"/>
+        </w:rPr>
+        <w:t>intersect</w:t>
+      </w:r>
+      <w:proofErr w:type="spellEnd"/>
+      <w:r>
+        <w:rPr>
+          <w:rFonts w:cs="Calibri"/>
+          <w:sz w:val="20"/>
+          <w:szCs w:val="20"/>
+        </w:rPr>
+        <w:t xml:space="preserve">(), se il puntatore polimorfo ha tipo dinamico </w:t>
+      </w:r>
+      <w:r>
+        <w:rPr>
+          <w:rFonts w:cs="Calibri"/>
+          <w:i/>
+          <w:sz w:val="20"/>
+          <w:szCs w:val="20"/>
+        </w:rPr>
+        <w:t>punto</w:t>
+      </w:r>
+      <w:r>
+        <w:rPr>
+          <w:rFonts w:cs="Calibri"/>
+          <w:sz w:val="20"/>
+          <w:szCs w:val="20"/>
+        </w:rPr>
+        <w:t xml:space="preserve"> ritorna il risultato di </w:t>
+      </w:r>
+      <w:proofErr w:type="spellStart"/>
+      <w:r>
+        <w:rPr>
+          <w:rFonts w:cs="Calibri"/>
+          <w:i/>
+          <w:sz w:val="20"/>
+          <w:szCs w:val="20"/>
+        </w:rPr>
+        <w:t>distanceTwoPoints</w:t>
+      </w:r>
+      <w:proofErr w:type="spellEnd"/>
+      <w:r>
+        <w:rPr>
+          <w:rFonts w:cs="Calibri"/>
+          <w:i/>
+          <w:sz w:val="20"/>
+          <w:szCs w:val="20"/>
+        </w:rPr>
+        <w:t xml:space="preserve">() </w:t>
+      </w:r>
+      <w:r>
+        <w:rPr>
+          <w:rFonts w:cs="Calibri"/>
+          <w:sz w:val="20"/>
+          <w:szCs w:val="20"/>
+        </w:rPr>
+        <w:t xml:space="preserve">al chiamante, altrimenti rilancia l’invocazione </w:t>
+      </w:r>
+      <w:proofErr w:type="spellStart"/>
+      <w:r>
+        <w:rPr>
+          <w:rFonts w:cs="Calibri"/>
+          <w:i/>
+          <w:sz w:val="20"/>
+          <w:szCs w:val="20"/>
+        </w:rPr>
+        <w:t>distance</w:t>
+      </w:r>
+      <w:proofErr w:type="spellEnd"/>
+      <w:r>
+        <w:rPr>
+          <w:rFonts w:cs="Calibri"/>
+          <w:i/>
+          <w:sz w:val="20"/>
+          <w:szCs w:val="20"/>
+        </w:rPr>
+        <w:t xml:space="preserve">() </w:t>
+      </w:r>
+      <w:r>
+        <w:rPr>
+          <w:rFonts w:cs="Calibri"/>
+          <w:sz w:val="20"/>
+          <w:szCs w:val="20"/>
+        </w:rPr>
+        <w:t xml:space="preserve">con oggetto di invocazione l’oggetto a cui punta il puntatore e come parametro </w:t>
+      </w:r>
+      <w:proofErr w:type="spellStart"/>
+      <w:r>
+        <w:rPr>
+          <w:rFonts w:cs="Calibri"/>
+          <w:i/>
+          <w:sz w:val="20"/>
+          <w:szCs w:val="20"/>
+        </w:rPr>
+        <w:t>this</w:t>
+      </w:r>
+      <w:proofErr w:type="spellEnd"/>
+      <w:r>
+        <w:rPr>
+          <w:rFonts w:cs="Calibri"/>
+          <w:sz w:val="20"/>
+          <w:szCs w:val="20"/>
+        </w:rPr>
+        <w:t>.</w:t>
+      </w:r>
+    </w:p>
+    <w:p>
+      <w:pPr>
+        <w:rPr>
+          <w:rFonts w:cs="Calibri"/>
+          <w:sz w:val="20"/>
+          <w:szCs w:val="20"/>
+        </w:rPr>
+      </w:pPr>
+      <w:r>
+        <w:rPr>
+          <w:rFonts w:cs="Calibri"/>
+          <w:sz w:val="20"/>
+          <w:szCs w:val="20"/>
+        </w:rPr>
+        <w:t>Il distruttore della classe è virtuale per permettere la distruzione di oggetti in presenza di puntatori polimorfi.</w:t>
+      </w:r>
+    </w:p>
+    <w:p>
+      <w:pPr>
+        <w:rPr>
+          <w:rFonts w:cs="Calibri"/>
+        </w:rPr>
+      </w:pPr>
+    </w:p>
+    <w:p>
+      <w:pPr>
+        <w:rPr>
+          <w:rFonts w:cs="Calibri"/>
+          <w:u w:val="single"/>
+        </w:rPr>
+      </w:pPr>
+    </w:p>
+    <w:p>
+      <w:pPr>
+        <w:rPr>
+          <w:rFonts w:cs="Calibri"/>
           <w:b/>
           <w:u w:val="single"/>
         </w:rPr>
       </w:pPr>
+      <w:r>
+        <w:rPr>
+          <w:rFonts w:cs="Calibri"/>
+          <w:b/>
+          <w:u w:val="single"/>
+        </w:rPr>
+        <w:t>RETTA</w:t>
+      </w:r>
+      <w:r>
+        <w:rPr>
+          <w:rFonts w:cs="Calibri"/>
+          <w:b/>
+          <w:u w:val="single"/>
+        </w:rPr>
+        <w:t>:</w:t>
+      </w:r>
+    </w:p>
+    <w:p>
+      <w:pPr>
+        <w:rPr>
+          <w:rFonts w:cs="Calibri"/>
+          <w:sz w:val="20"/>
+          <w:szCs w:val="20"/>
+        </w:rPr>
+      </w:pPr>
+      <w:r>
+        <w:rPr>
+          <w:rFonts w:cs="Calibri"/>
+          <w:sz w:val="20"/>
+          <w:szCs w:val="20"/>
+        </w:rPr>
+        <w:t xml:space="preserve">La classe retta è derivata pubblicamente da </w:t>
+      </w:r>
+      <w:proofErr w:type="spellStart"/>
+      <w:r>
+        <w:rPr>
+          <w:rFonts w:cs="Calibri"/>
+          <w:sz w:val="20"/>
+          <w:szCs w:val="20"/>
+        </w:rPr>
+        <w:t>inputitem</w:t>
+      </w:r>
+      <w:proofErr w:type="spellEnd"/>
+      <w:r>
+        <w:rPr>
+          <w:rFonts w:cs="Calibri"/>
+          <w:sz w:val="20"/>
+          <w:szCs w:val="20"/>
+        </w:rPr>
+        <w:t xml:space="preserve">. Contiene tre campi dati privati di tipo razionale: a, b, c, che rappresentano i coefficienti di una equazione lineare in forma implicita del </w:t>
+      </w:r>
+    </w:p>
+    <w:p>
+      <w:pPr>
+        <w:rPr>
+          <w:rFonts w:cs="Calibri"/>
+          <w:sz w:val="20"/>
+          <w:szCs w:val="20"/>
+        </w:rPr>
+      </w:pPr>
+      <w:r>
+        <w:rPr>
+          <w:rFonts w:cs="Calibri"/>
+          <w:sz w:val="20"/>
+          <w:szCs w:val="20"/>
+        </w:rPr>
+        <w:t xml:space="preserve">tipo: </w:t>
+      </w:r>
+      <w:proofErr w:type="spellStart"/>
+      <w:r>
+        <w:rPr>
+          <w:rFonts w:cs="Calibri"/>
+          <w:sz w:val="20"/>
+          <w:szCs w:val="20"/>
+        </w:rPr>
+        <w:t>ax</w:t>
+      </w:r>
+      <w:proofErr w:type="spellEnd"/>
+      <w:r>
+        <w:rPr>
+          <w:rFonts w:cs="Calibri"/>
+          <w:sz w:val="20"/>
+          <w:szCs w:val="20"/>
+        </w:rPr>
+        <w:t xml:space="preserve"> + by + c = 0.</w:t>
+      </w:r>
+    </w:p>
+    <w:p>
+      <w:pPr>
+        <w:rPr>
+          <w:rFonts w:cs="Calibri"/>
+          <w:sz w:val="20"/>
+          <w:szCs w:val="20"/>
+        </w:rPr>
+      </w:pPr>
+      <w:r>
+        <w:rPr>
+          <w:rFonts w:cs="Calibri"/>
+          <w:sz w:val="20"/>
+          <w:szCs w:val="20"/>
+        </w:rPr>
+        <w:lastRenderedPageBreak/>
+        <w:t xml:space="preserve">È presente un unico costruttore a tre parametri di default. Sono definiti e implementati tutti i metodi necessari al calcolo di distanza tra retta-punto e retta-retta, i metodi di interrogazione che ritornano per valore i tre attributi (ovviamente tutti marcati </w:t>
+      </w:r>
+      <w:proofErr w:type="spellStart"/>
+      <w:r>
+        <w:rPr>
+          <w:rFonts w:cs="Calibri"/>
+          <w:sz w:val="20"/>
+          <w:szCs w:val="20"/>
+        </w:rPr>
+        <w:t>const</w:t>
+      </w:r>
+      <w:proofErr w:type="spellEnd"/>
+      <w:r>
+        <w:rPr>
+          <w:rFonts w:cs="Calibri"/>
+          <w:sz w:val="20"/>
+          <w:szCs w:val="20"/>
+        </w:rPr>
+        <w:t xml:space="preserve">), e i due metodi virtuali puri definiti nella classe base </w:t>
+      </w:r>
+      <w:proofErr w:type="spellStart"/>
+      <w:r>
+        <w:rPr>
+          <w:rFonts w:cs="Calibri"/>
+          <w:i/>
+          <w:sz w:val="20"/>
+          <w:szCs w:val="20"/>
+        </w:rPr>
+        <w:t>inputitem</w:t>
+      </w:r>
+      <w:proofErr w:type="spellEnd"/>
+      <w:r>
+        <w:rPr>
+          <w:rFonts w:cs="Calibri"/>
+          <w:sz w:val="20"/>
+          <w:szCs w:val="20"/>
+        </w:rPr>
+        <w:t xml:space="preserve">. </w:t>
+      </w:r>
+    </w:p>
+    <w:p>
+      <w:pPr>
+        <w:rPr>
+          <w:rFonts w:cs="Calibri"/>
+          <w:sz w:val="20"/>
+          <w:szCs w:val="20"/>
+        </w:rPr>
+      </w:pPr>
+      <w:r>
+        <w:rPr>
+          <w:rFonts w:cs="Calibri"/>
+          <w:sz w:val="20"/>
+          <w:szCs w:val="20"/>
+        </w:rPr>
+        <w:t xml:space="preserve">Il metodo statico </w:t>
+      </w:r>
+      <w:proofErr w:type="spellStart"/>
+      <w:proofErr w:type="gramStart"/>
+      <w:r>
+        <w:rPr>
+          <w:rFonts w:cs="Calibri"/>
+          <w:i/>
+          <w:sz w:val="20"/>
+          <w:szCs w:val="20"/>
+        </w:rPr>
+        <w:t>rettafromtwopoints</w:t>
+      </w:r>
+      <w:proofErr w:type="spellEnd"/>
+      <w:r>
+        <w:rPr>
+          <w:rFonts w:cs="Calibri"/>
+          <w:sz w:val="20"/>
+          <w:szCs w:val="20"/>
+        </w:rPr>
+        <w:t>(</w:t>
+      </w:r>
+      <w:proofErr w:type="gramEnd"/>
+      <w:r>
+        <w:rPr>
+          <w:rFonts w:cs="Calibri"/>
+          <w:sz w:val="20"/>
+          <w:szCs w:val="20"/>
+        </w:rPr>
+        <w:t xml:space="preserve">) ritorna una nuova retta passante per due punti, i metodi </w:t>
+      </w:r>
+      <w:proofErr w:type="spellStart"/>
+      <w:r>
+        <w:rPr>
+          <w:rFonts w:cs="Calibri"/>
+          <w:i/>
+          <w:sz w:val="20"/>
+          <w:szCs w:val="20"/>
+        </w:rPr>
+        <w:t>rettaperpendicolare</w:t>
+      </w:r>
+      <w:proofErr w:type="spellEnd"/>
+      <w:r>
+        <w:rPr>
+          <w:rFonts w:cs="Calibri"/>
+          <w:i/>
+          <w:sz w:val="20"/>
+          <w:szCs w:val="20"/>
+        </w:rPr>
+        <w:t xml:space="preserve">() </w:t>
+      </w:r>
+      <w:r>
+        <w:rPr>
+          <w:rFonts w:cs="Calibri"/>
+          <w:sz w:val="20"/>
+          <w:szCs w:val="20"/>
+        </w:rPr>
+        <w:t xml:space="preserve">e </w:t>
+      </w:r>
+      <w:proofErr w:type="spellStart"/>
+      <w:r>
+        <w:rPr>
+          <w:rFonts w:cs="Calibri"/>
+          <w:i/>
+          <w:sz w:val="20"/>
+          <w:szCs w:val="20"/>
+        </w:rPr>
+        <w:t>rettaparallela</w:t>
+      </w:r>
+      <w:proofErr w:type="spellEnd"/>
+      <w:r>
+        <w:rPr>
+          <w:rFonts w:cs="Calibri"/>
+          <w:i/>
+          <w:sz w:val="20"/>
+          <w:szCs w:val="20"/>
+        </w:rPr>
+        <w:t>()</w:t>
+      </w:r>
+      <w:r>
+        <w:rPr>
+          <w:rFonts w:cs="Calibri"/>
+          <w:sz w:val="20"/>
+          <w:szCs w:val="20"/>
+        </w:rPr>
+        <w:t xml:space="preserve"> ritornano una retta perpendicolare o parallela alla retta di invocazione e passante per il punto passato alle funzioni. </w:t>
+      </w:r>
+    </w:p>
+    <w:p>
+      <w:pPr>
+        <w:rPr>
+          <w:rFonts w:cs="Calibri"/>
+          <w:sz w:val="20"/>
+          <w:szCs w:val="20"/>
+        </w:rPr>
+      </w:pPr>
+      <w:r>
+        <w:rPr>
+          <w:rFonts w:cs="Calibri"/>
+          <w:sz w:val="20"/>
+          <w:szCs w:val="20"/>
+        </w:rPr>
+        <w:t xml:space="preserve">È presente un metodo </w:t>
+      </w:r>
+      <w:proofErr w:type="spellStart"/>
+      <w:r>
+        <w:rPr>
+          <w:rFonts w:cs="Calibri"/>
+          <w:i/>
+          <w:sz w:val="20"/>
+          <w:szCs w:val="20"/>
+        </w:rPr>
+        <w:t>pars_</w:t>
+      </w:r>
+      <w:proofErr w:type="gramStart"/>
+      <w:r>
+        <w:rPr>
+          <w:rFonts w:cs="Calibri"/>
+          <w:i/>
+          <w:sz w:val="20"/>
+          <w:szCs w:val="20"/>
+        </w:rPr>
+        <w:t>rect</w:t>
+      </w:r>
+      <w:proofErr w:type="spellEnd"/>
+      <w:r>
+        <w:rPr>
+          <w:rFonts w:cs="Calibri"/>
+          <w:sz w:val="20"/>
+          <w:szCs w:val="20"/>
+        </w:rPr>
+        <w:t>(</w:t>
+      </w:r>
+      <w:proofErr w:type="gramEnd"/>
+      <w:r>
+        <w:rPr>
+          <w:rFonts w:cs="Calibri"/>
+          <w:sz w:val="20"/>
+          <w:szCs w:val="20"/>
+        </w:rPr>
+        <w:t xml:space="preserve">) che, passatogli una stringa contenente la retta, modifica la retta di invocazione riconoscendo i coefficienti e assegnandoli all’oggetto di invocazione. </w:t>
+      </w:r>
+    </w:p>
+    <w:p>
+      <w:pPr>
+        <w:rPr>
+          <w:rFonts w:cs="Calibri"/>
+          <w:sz w:val="20"/>
+          <w:szCs w:val="20"/>
+        </w:rPr>
+      </w:pPr>
+      <w:r>
+        <w:rPr>
+          <w:rFonts w:cs="Calibri"/>
+          <w:sz w:val="20"/>
+          <w:szCs w:val="20"/>
+        </w:rPr>
+        <w:t xml:space="preserve">Particolare attenzione è rivolta ai metodi </w:t>
+      </w:r>
+      <w:proofErr w:type="spellStart"/>
+      <w:proofErr w:type="gramStart"/>
+      <w:r>
+        <w:rPr>
+          <w:rFonts w:cs="Calibri"/>
+          <w:i/>
+          <w:sz w:val="20"/>
+          <w:szCs w:val="20"/>
+        </w:rPr>
+        <w:t>intersect</w:t>
+      </w:r>
+      <w:proofErr w:type="spellEnd"/>
+      <w:r>
+        <w:rPr>
+          <w:rFonts w:cs="Calibri"/>
+          <w:sz w:val="20"/>
+          <w:szCs w:val="20"/>
+        </w:rPr>
+        <w:t>(</w:t>
+      </w:r>
+      <w:proofErr w:type="gramEnd"/>
+      <w:r>
+        <w:rPr>
+          <w:rFonts w:cs="Calibri"/>
+          <w:sz w:val="20"/>
+          <w:szCs w:val="20"/>
+        </w:rPr>
+        <w:t xml:space="preserve">) e </w:t>
+      </w:r>
+      <w:proofErr w:type="spellStart"/>
+      <w:r>
+        <w:rPr>
+          <w:rFonts w:cs="Calibri"/>
+          <w:i/>
+          <w:sz w:val="20"/>
+          <w:szCs w:val="20"/>
+        </w:rPr>
+        <w:t>distance</w:t>
+      </w:r>
+      <w:proofErr w:type="spellEnd"/>
+      <w:r>
+        <w:rPr>
+          <w:rFonts w:cs="Calibri"/>
+          <w:sz w:val="20"/>
+          <w:szCs w:val="20"/>
+        </w:rPr>
+        <w:t xml:space="preserve">(), entrambi come nella classe </w:t>
+      </w:r>
+      <w:r>
+        <w:rPr>
+          <w:rFonts w:cs="Calibri"/>
+          <w:i/>
+          <w:sz w:val="20"/>
+          <w:szCs w:val="20"/>
+        </w:rPr>
+        <w:t>punto</w:t>
+      </w:r>
+      <w:r>
+        <w:rPr>
+          <w:rFonts w:cs="Calibri"/>
+          <w:sz w:val="20"/>
+          <w:szCs w:val="20"/>
+        </w:rPr>
+        <w:t xml:space="preserve"> vengono invocati nel momento in cui è necessario sapere l’intersezione o la distanza tra una retta e un qualsiasi altro oggetto nel piano cartesiano. Le due funzioni si comportano alla stessa maniera, se il puntatore passato ha come tipo dinamico </w:t>
+      </w:r>
+      <w:r>
+        <w:rPr>
+          <w:rFonts w:cs="Calibri"/>
+          <w:i/>
+          <w:sz w:val="20"/>
+          <w:szCs w:val="20"/>
+        </w:rPr>
+        <w:t>punto</w:t>
+      </w:r>
+      <w:r>
+        <w:rPr>
+          <w:rFonts w:cs="Calibri"/>
+          <w:sz w:val="20"/>
+          <w:szCs w:val="20"/>
+        </w:rPr>
+        <w:t xml:space="preserve"> </w:t>
+      </w:r>
+      <w:r>
+        <w:rPr>
+          <w:rFonts w:cs="Calibri"/>
+          <w:sz w:val="20"/>
+          <w:szCs w:val="20"/>
+        </w:rPr>
+        <w:t xml:space="preserve">o </w:t>
+      </w:r>
+      <w:r>
+        <w:rPr>
+          <w:rFonts w:cs="Calibri"/>
+          <w:i/>
+          <w:sz w:val="20"/>
+          <w:szCs w:val="20"/>
+        </w:rPr>
+        <w:t>retta</w:t>
+      </w:r>
+      <w:r>
+        <w:rPr>
+          <w:rFonts w:cs="Calibri"/>
+          <w:sz w:val="20"/>
+          <w:szCs w:val="20"/>
+        </w:rPr>
+        <w:t xml:space="preserve"> sfrutta le funzioni definite nella classe </w:t>
+      </w:r>
+      <w:r>
+        <w:rPr>
+          <w:rFonts w:cs="Calibri"/>
+          <w:i/>
+          <w:sz w:val="20"/>
+          <w:szCs w:val="20"/>
+        </w:rPr>
+        <w:t>retta</w:t>
+      </w:r>
+      <w:r>
+        <w:rPr>
+          <w:rFonts w:cs="Calibri"/>
+          <w:sz w:val="20"/>
+          <w:szCs w:val="20"/>
+        </w:rPr>
+        <w:t xml:space="preserve"> (</w:t>
+      </w:r>
+      <w:proofErr w:type="spellStart"/>
+      <w:proofErr w:type="gramStart"/>
+      <w:r>
+        <w:rPr>
+          <w:rFonts w:cs="Calibri"/>
+          <w:i/>
+          <w:sz w:val="20"/>
+          <w:szCs w:val="20"/>
+        </w:rPr>
+        <w:t>distanceRettaRetta</w:t>
+      </w:r>
+      <w:proofErr w:type="spellEnd"/>
+      <w:r>
+        <w:rPr>
+          <w:rFonts w:cs="Calibri"/>
+          <w:i/>
+          <w:sz w:val="20"/>
+          <w:szCs w:val="20"/>
+        </w:rPr>
+        <w:t>(</w:t>
+      </w:r>
+      <w:proofErr w:type="gramEnd"/>
+      <w:r>
+        <w:rPr>
+          <w:rFonts w:cs="Calibri"/>
+          <w:i/>
+          <w:sz w:val="20"/>
+          <w:szCs w:val="20"/>
+        </w:rPr>
+        <w:t xml:space="preserve">), </w:t>
+      </w:r>
+      <w:proofErr w:type="spellStart"/>
+      <w:r>
+        <w:rPr>
+          <w:rFonts w:cs="Calibri"/>
+          <w:i/>
+          <w:sz w:val="20"/>
+          <w:szCs w:val="20"/>
+        </w:rPr>
+        <w:t>Intersect_rette</w:t>
+      </w:r>
+      <w:proofErr w:type="spellEnd"/>
+      <w:r>
+        <w:rPr>
+          <w:rFonts w:cs="Calibri"/>
+          <w:i/>
+          <w:sz w:val="20"/>
+          <w:szCs w:val="20"/>
+        </w:rPr>
+        <w:t xml:space="preserve">(), </w:t>
+      </w:r>
+      <w:proofErr w:type="spellStart"/>
+      <w:r>
+        <w:rPr>
+          <w:rFonts w:cs="Calibri"/>
+          <w:i/>
+          <w:sz w:val="20"/>
+          <w:szCs w:val="20"/>
+        </w:rPr>
+        <w:t>distancePuntoRetta</w:t>
+      </w:r>
+      <w:proofErr w:type="spellEnd"/>
+      <w:r>
+        <w:rPr>
+          <w:rFonts w:cs="Calibri"/>
+          <w:i/>
+          <w:sz w:val="20"/>
+          <w:szCs w:val="20"/>
+        </w:rPr>
+        <w:t xml:space="preserve">() </w:t>
+      </w:r>
+      <w:r>
+        <w:rPr>
+          <w:rFonts w:cs="Calibri"/>
+          <w:sz w:val="20"/>
+          <w:szCs w:val="20"/>
+        </w:rPr>
+        <w:t>), altrimenti se è un poligono rilancia la chiamata di funzione invertendo l’oggetto di invocazione e il puntatore passato per valore</w:t>
+      </w:r>
+      <w:r>
+        <w:rPr>
+          <w:rFonts w:cs="Calibri"/>
+          <w:sz w:val="20"/>
+          <w:szCs w:val="20"/>
+        </w:rPr>
+        <w:t xml:space="preserve"> che avrà come tipo dinamico </w:t>
+      </w:r>
+      <w:r>
+        <w:rPr>
+          <w:rFonts w:cs="Calibri"/>
+          <w:i/>
+          <w:sz w:val="20"/>
+          <w:szCs w:val="20"/>
+        </w:rPr>
+        <w:t>retta</w:t>
+      </w:r>
+      <w:r>
+        <w:rPr>
+          <w:rFonts w:cs="Calibri"/>
+          <w:sz w:val="20"/>
+          <w:szCs w:val="20"/>
+        </w:rPr>
+        <w:t>.</w:t>
+      </w:r>
+    </w:p>
+    <w:p>
+      <w:pPr>
+        <w:rPr>
+          <w:rFonts w:cs="Calibri"/>
+          <w:sz w:val="20"/>
+          <w:szCs w:val="20"/>
+        </w:rPr>
+      </w:pPr>
+      <w:r>
+        <w:rPr>
+          <w:rFonts w:cs="Calibri"/>
+          <w:sz w:val="20"/>
+          <w:szCs w:val="20"/>
+        </w:rPr>
+        <w:t>Il distruttore della classe è virtuale per permettere la distruzione di oggetti in presenza di puntatori polimorfi.</w:t>
+      </w:r>
+    </w:p>
+    <w:p>
+      <w:pPr>
+        <w:rPr>
+          <w:rFonts w:cs="Calibri"/>
+          <w:u w:val="single"/>
+        </w:rPr>
+      </w:pPr>
+      <w:r>
+        <w:rPr>
+          <w:rFonts w:cs="Calibri"/>
+          <w:sz w:val="20"/>
+          <w:szCs w:val="20"/>
+        </w:rPr>
+        <w:t xml:space="preserve">Il metodo </w:t>
+      </w:r>
+      <w:proofErr w:type="spellStart"/>
+      <w:r>
+        <w:rPr>
+          <w:rFonts w:cs="Calibri"/>
+          <w:i/>
+          <w:sz w:val="20"/>
+          <w:szCs w:val="20"/>
+        </w:rPr>
+        <w:t>toString</w:t>
+      </w:r>
+      <w:proofErr w:type="spellEnd"/>
+      <w:r>
+        <w:rPr>
+          <w:rFonts w:cs="Calibri"/>
+          <w:sz w:val="20"/>
+          <w:szCs w:val="20"/>
+        </w:rPr>
+        <w:t xml:space="preserve">() </w:t>
+      </w:r>
+      <w:r>
+        <w:rPr>
+          <w:rFonts w:cs="Calibri"/>
+          <w:sz w:val="20"/>
+          <w:szCs w:val="20"/>
+        </w:rPr>
+        <w:t xml:space="preserve">restituisce una stringa di </w:t>
+      </w:r>
+      <w:r>
+        <w:rPr>
+          <w:rFonts w:cs="Calibri"/>
+          <w:sz w:val="20"/>
+          <w:szCs w:val="20"/>
+        </w:rPr>
+        <w:t xml:space="preserve">tipo </w:t>
+      </w:r>
+      <w:proofErr w:type="spellStart"/>
+      <w:r>
+        <w:rPr>
+          <w:rFonts w:cs="Calibri"/>
+          <w:sz w:val="20"/>
+          <w:szCs w:val="20"/>
+        </w:rPr>
+        <w:t>QString</w:t>
+      </w:r>
+      <w:proofErr w:type="spellEnd"/>
+      <w:r>
+        <w:rPr>
+          <w:rFonts w:cs="Calibri"/>
+          <w:sz w:val="20"/>
+          <w:szCs w:val="20"/>
+        </w:rPr>
+        <w:t xml:space="preserve"> che rappresenta la retta (utilizzato nella GUI).</w:t>
+      </w:r>
       <w:bookmarkStart w:id="0" w:name="_GoBack"/>
       <w:bookmarkEnd w:id="0"/>
-      <w:r>
-        <w:rPr>
-          <w:rFonts w:cs="Calibri"/>
-          <w:b/>
-          <w:u w:val="single"/>
-        </w:rPr>
-        <w:t xml:space="preserve"> </w:t>
-      </w:r>
+    </w:p>
+    <w:p>
+      <w:pPr>
+        <w:rPr>
+          <w:rFonts w:cs="Calibri"/>
+        </w:rPr>
+      </w:pPr>
+    </w:p>
+    <w:p>
+      <w:pPr>
+        <w:rPr>
+          <w:rFonts w:cs="Calibri"/>
+        </w:rPr>
+      </w:pPr>
+    </w:p>
+    <w:p>
+      <w:pPr>
+        <w:rPr>
+          <w:rFonts w:cs="Calibri"/>
+        </w:rPr>
+      </w:pPr>
+    </w:p>
+    <w:p>
+      <w:pPr>
+        <w:rPr>
+          <w:rFonts w:cs="Calibri"/>
+        </w:rPr>
+      </w:pPr>
     </w:p>
     <w:p>
       <w:pPr>
@@ -3355,7 +4882,6 @@
           <w:rFonts w:cs="Calibri"/>
           <w:bCs/>
         </w:rPr>
-        <w:lastRenderedPageBreak/>
         <w:t>Ho cercato a fondo soluzioni p</w:t>
       </w:r>
       <w:r>
@@ -4059,7 +5585,6 @@
           <w:rFonts w:eastAsia="Times New Roman" w:cs="Calibri"/>
           <w:lang w:eastAsia="it-IT"/>
         </w:rPr>
-        <w:lastRenderedPageBreak/>
         <w:t>Il progetto viene presentato con una cartella col progetto in C++ ed una co</w:t>
       </w:r>
       <w:r>
@@ -6040,7 +7565,7 @@
 </file>
 
 <file path=customXml/itemProps1.xml><?xml version="1.0" encoding="utf-8"?>
-<ds:datastoreItem xmlns:ds="http://schemas.openxmlformats.org/officeDocument/2006/customXml" ds:itemID="{2CCA4AD1-9A28-499A-81FA-4BA6DDE1B9AA}">
+<ds:datastoreItem xmlns:ds="http://schemas.openxmlformats.org/officeDocument/2006/customXml" ds:itemID="{3A4403FD-C276-4DB4-96CF-2E5801953FAF}">
   <ds:schemaRefs>
     <ds:schemaRef ds:uri="http://schemas.openxmlformats.org/officeDocument/2006/bibliography"/>
   </ds:schemaRefs>

</xml_diff>

<commit_message>
la robot relazione è conclusa
</commit_message>
<xml_diff>
--- a/Relazione/Marco Favaro/relazione.docx
+++ b/Relazione/Marco Favaro/relazione.docx
@@ -4449,9 +4449,1236 @@
       <w:pPr>
         <w:rPr>
           <w:rFonts w:cs="Calibri"/>
+          <w:sz w:val="20"/>
+          <w:szCs w:val="20"/>
+        </w:rPr>
+      </w:pPr>
+      <w:r>
+        <w:rPr>
+          <w:rFonts w:cs="Calibri"/>
+          <w:sz w:val="20"/>
+          <w:szCs w:val="20"/>
+        </w:rPr>
+        <w:t xml:space="preserve">Il metodo </w:t>
+      </w:r>
+      <w:proofErr w:type="spellStart"/>
+      <w:proofErr w:type="gramStart"/>
+      <w:r>
+        <w:rPr>
+          <w:rFonts w:cs="Calibri"/>
+          <w:i/>
+          <w:sz w:val="20"/>
+          <w:szCs w:val="20"/>
+        </w:rPr>
+        <w:t>toString</w:t>
+      </w:r>
+      <w:proofErr w:type="spellEnd"/>
+      <w:r>
+        <w:rPr>
+          <w:rFonts w:cs="Calibri"/>
+          <w:sz w:val="20"/>
+          <w:szCs w:val="20"/>
+        </w:rPr>
+        <w:t>(</w:t>
+      </w:r>
+      <w:proofErr w:type="gramEnd"/>
+      <w:r>
+        <w:rPr>
+          <w:rFonts w:cs="Calibri"/>
+          <w:sz w:val="20"/>
+          <w:szCs w:val="20"/>
+        </w:rPr>
+        <w:t xml:space="preserve">) </w:t>
+      </w:r>
+      <w:r>
+        <w:rPr>
+          <w:rFonts w:cs="Calibri"/>
+          <w:sz w:val="20"/>
+          <w:szCs w:val="20"/>
+        </w:rPr>
+        <w:t xml:space="preserve">restituisce una stringa di </w:t>
+      </w:r>
+      <w:r>
+        <w:rPr>
+          <w:rFonts w:cs="Calibri"/>
+          <w:sz w:val="20"/>
+          <w:szCs w:val="20"/>
+        </w:rPr>
+        <w:t xml:space="preserve">tipo </w:t>
+      </w:r>
+      <w:proofErr w:type="spellStart"/>
+      <w:r>
+        <w:rPr>
+          <w:rFonts w:cs="Calibri"/>
+          <w:sz w:val="20"/>
+          <w:szCs w:val="20"/>
+        </w:rPr>
+        <w:t>QString</w:t>
+      </w:r>
+      <w:proofErr w:type="spellEnd"/>
+      <w:r>
+        <w:rPr>
+          <w:rFonts w:cs="Calibri"/>
+          <w:sz w:val="20"/>
+          <w:szCs w:val="20"/>
+        </w:rPr>
+        <w:t xml:space="preserve"> che rappresenta la retta (utilizzato nella GUI).</w:t>
+      </w:r>
+    </w:p>
+    <w:p>
+      <w:pPr>
+        <w:rPr>
+          <w:rFonts w:cs="Calibri"/>
+          <w:sz w:val="20"/>
+          <w:szCs w:val="20"/>
+        </w:rPr>
+      </w:pPr>
+    </w:p>
+    <w:p>
+      <w:pPr>
+        <w:rPr>
+          <w:rFonts w:cs="Calibri"/>
           <w:u w:val="single"/>
         </w:rPr>
       </w:pPr>
+    </w:p>
+    <w:p>
+      <w:pPr>
+        <w:rPr>
+          <w:rFonts w:cs="Calibri"/>
+          <w:b/>
+          <w:u w:val="single"/>
+        </w:rPr>
+      </w:pPr>
+      <w:r>
+        <w:rPr>
+          <w:rFonts w:cs="Calibri"/>
+          <w:b/>
+          <w:u w:val="single"/>
+        </w:rPr>
+        <w:t>POLIGONO</w:t>
+      </w:r>
+      <w:r>
+        <w:rPr>
+          <w:rFonts w:cs="Calibri"/>
+          <w:b/>
+          <w:u w:val="single"/>
+        </w:rPr>
+        <w:t>:</w:t>
+      </w:r>
+    </w:p>
+    <w:p>
+      <w:pPr>
+        <w:rPr>
+          <w:rFonts w:cs="Calibri"/>
+          <w:sz w:val="20"/>
+          <w:szCs w:val="20"/>
+        </w:rPr>
+      </w:pPr>
+      <w:r>
+        <w:rPr>
+          <w:rFonts w:cs="Calibri"/>
+          <w:sz w:val="20"/>
+          <w:szCs w:val="20"/>
+        </w:rPr>
+        <w:t xml:space="preserve">La classe poligono è una classe astratta derivata pubblicamente da </w:t>
+      </w:r>
+      <w:proofErr w:type="spellStart"/>
+      <w:r>
+        <w:rPr>
+          <w:rFonts w:cs="Calibri"/>
+          <w:i/>
+          <w:sz w:val="20"/>
+          <w:szCs w:val="20"/>
+        </w:rPr>
+        <w:t>inputitem</w:t>
+      </w:r>
+      <w:proofErr w:type="spellEnd"/>
+      <w:r>
+        <w:rPr>
+          <w:rFonts w:cs="Calibri"/>
+          <w:sz w:val="20"/>
+          <w:szCs w:val="20"/>
+        </w:rPr>
+        <w:t xml:space="preserve">. È rispettivamente classe padre di </w:t>
+      </w:r>
+      <w:r>
+        <w:rPr>
+          <w:rFonts w:cs="Calibri"/>
+          <w:i/>
+          <w:sz w:val="20"/>
+          <w:szCs w:val="20"/>
+        </w:rPr>
+        <w:t>quadrato</w:t>
+      </w:r>
+      <w:r>
+        <w:rPr>
+          <w:rFonts w:cs="Calibri"/>
+          <w:sz w:val="20"/>
+          <w:szCs w:val="20"/>
+        </w:rPr>
+        <w:t xml:space="preserve"> e </w:t>
+      </w:r>
+      <w:r>
+        <w:rPr>
+          <w:rFonts w:cs="Calibri"/>
+          <w:i/>
+          <w:sz w:val="20"/>
+          <w:szCs w:val="20"/>
+        </w:rPr>
+        <w:t>triangolo</w:t>
+      </w:r>
+      <w:r>
+        <w:rPr>
+          <w:rFonts w:cs="Calibri"/>
+          <w:sz w:val="20"/>
+          <w:szCs w:val="20"/>
+        </w:rPr>
+        <w:t xml:space="preserve">. </w:t>
+      </w:r>
+      <w:r>
+        <w:rPr>
+          <w:rFonts w:cs="Calibri"/>
+          <w:sz w:val="20"/>
+          <w:szCs w:val="20"/>
+        </w:rPr>
+        <w:t xml:space="preserve">Ha due attributi: uno privato di tipo </w:t>
+      </w:r>
+      <w:proofErr w:type="spellStart"/>
+      <w:r>
+        <w:rPr>
+          <w:rFonts w:cs="Calibri"/>
+          <w:sz w:val="20"/>
+          <w:szCs w:val="20"/>
+        </w:rPr>
+        <w:t>int</w:t>
+      </w:r>
+      <w:proofErr w:type="spellEnd"/>
+      <w:r>
+        <w:rPr>
+          <w:rFonts w:cs="Calibri"/>
+          <w:sz w:val="20"/>
+          <w:szCs w:val="20"/>
+        </w:rPr>
+        <w:t xml:space="preserve"> che contiene il numero dei lati del poligono, e un </w:t>
+      </w:r>
+      <w:proofErr w:type="spellStart"/>
+      <w:r>
+        <w:rPr>
+          <w:rFonts w:cs="Calibri"/>
+          <w:sz w:val="20"/>
+          <w:szCs w:val="20"/>
+        </w:rPr>
+        <w:t>vector</w:t>
+      </w:r>
+      <w:proofErr w:type="spellEnd"/>
+      <w:r>
+        <w:rPr>
+          <w:rFonts w:cs="Calibri"/>
+          <w:sz w:val="20"/>
+          <w:szCs w:val="20"/>
+        </w:rPr>
+        <w:t xml:space="preserve"> che contiene puntatori a punti che forma il poligono marcato </w:t>
+      </w:r>
+      <w:proofErr w:type="spellStart"/>
+      <w:r>
+        <w:rPr>
+          <w:rFonts w:cs="Calibri"/>
+          <w:sz w:val="20"/>
+          <w:szCs w:val="20"/>
+        </w:rPr>
+        <w:t>protected</w:t>
+      </w:r>
+      <w:proofErr w:type="spellEnd"/>
+      <w:r>
+        <w:rPr>
+          <w:rFonts w:cs="Calibri"/>
+          <w:sz w:val="20"/>
+          <w:szCs w:val="20"/>
+        </w:rPr>
+        <w:t xml:space="preserve">. Il </w:t>
+      </w:r>
+      <w:proofErr w:type="spellStart"/>
+      <w:r>
+        <w:rPr>
+          <w:rFonts w:cs="Calibri"/>
+          <w:sz w:val="20"/>
+          <w:szCs w:val="20"/>
+        </w:rPr>
+        <w:t>vector</w:t>
+      </w:r>
+      <w:proofErr w:type="spellEnd"/>
+      <w:r>
+        <w:rPr>
+          <w:rFonts w:cs="Calibri"/>
+          <w:sz w:val="20"/>
+          <w:szCs w:val="20"/>
+        </w:rPr>
+        <w:t xml:space="preserve"> è </w:t>
+      </w:r>
+      <w:proofErr w:type="spellStart"/>
+      <w:r>
+        <w:rPr>
+          <w:rFonts w:cs="Calibri"/>
+          <w:sz w:val="20"/>
+          <w:szCs w:val="20"/>
+        </w:rPr>
+        <w:t>protected</w:t>
+      </w:r>
+      <w:proofErr w:type="spellEnd"/>
+      <w:r>
+        <w:rPr>
+          <w:rFonts w:cs="Calibri"/>
+          <w:sz w:val="20"/>
+          <w:szCs w:val="20"/>
+        </w:rPr>
+        <w:t xml:space="preserve"> perché deve essere accessibile alle sottoclassi. </w:t>
+      </w:r>
+    </w:p>
+    <w:p>
+      <w:pPr>
+        <w:rPr>
+          <w:rFonts w:cs="Calibri"/>
+          <w:sz w:val="20"/>
+          <w:szCs w:val="20"/>
+        </w:rPr>
+      </w:pPr>
+      <w:r>
+        <w:rPr>
+          <w:rFonts w:cs="Calibri"/>
+          <w:sz w:val="20"/>
+          <w:szCs w:val="20"/>
+        </w:rPr>
+        <w:t xml:space="preserve">La classe poligono è di tipo astratto perché contiene il metodo virtuale puro </w:t>
+      </w:r>
+      <w:proofErr w:type="spellStart"/>
+      <w:proofErr w:type="gramStart"/>
+      <w:r>
+        <w:rPr>
+          <w:rFonts w:cs="Calibri"/>
+          <w:i/>
+          <w:sz w:val="20"/>
+          <w:szCs w:val="20"/>
+        </w:rPr>
+        <w:t>getfisso</w:t>
+      </w:r>
+      <w:proofErr w:type="spellEnd"/>
+      <w:r>
+        <w:rPr>
+          <w:rFonts w:cs="Calibri"/>
+          <w:sz w:val="20"/>
+          <w:szCs w:val="20"/>
+        </w:rPr>
+        <w:t>(</w:t>
+      </w:r>
+      <w:proofErr w:type="gramEnd"/>
+      <w:r>
+        <w:rPr>
+          <w:rFonts w:cs="Calibri"/>
+          <w:sz w:val="20"/>
+          <w:szCs w:val="20"/>
+        </w:rPr>
+        <w:t xml:space="preserve">), questo metodo è implementato nelle sottoclassi </w:t>
+      </w:r>
+      <w:r>
+        <w:rPr>
+          <w:rFonts w:cs="Calibri"/>
+          <w:i/>
+          <w:sz w:val="20"/>
+          <w:szCs w:val="20"/>
+        </w:rPr>
+        <w:t xml:space="preserve">quadrato </w:t>
+      </w:r>
+      <w:r>
+        <w:rPr>
+          <w:rFonts w:cs="Calibri"/>
+          <w:sz w:val="20"/>
+          <w:szCs w:val="20"/>
+        </w:rPr>
+        <w:t xml:space="preserve">e </w:t>
+      </w:r>
+      <w:r>
+        <w:rPr>
+          <w:rFonts w:cs="Calibri"/>
+          <w:i/>
+          <w:sz w:val="20"/>
+          <w:szCs w:val="20"/>
+        </w:rPr>
+        <w:t xml:space="preserve">triangolo </w:t>
+      </w:r>
+      <w:r>
+        <w:rPr>
+          <w:rFonts w:cs="Calibri"/>
+          <w:sz w:val="20"/>
+          <w:szCs w:val="20"/>
+        </w:rPr>
+        <w:t xml:space="preserve">e ritorna il numero fisso del poligono in considerazione (ogni poligono regolare ha un numero fisso definito per facilitare i calcoli su aree, lati, perimetro, </w:t>
+      </w:r>
+      <w:proofErr w:type="spellStart"/>
+      <w:r>
+        <w:rPr>
+          <w:rFonts w:cs="Calibri"/>
+          <w:sz w:val="20"/>
+          <w:szCs w:val="20"/>
+        </w:rPr>
+        <w:t>ecc</w:t>
+      </w:r>
+      <w:proofErr w:type="spellEnd"/>
+      <w:r>
+        <w:rPr>
+          <w:rFonts w:cs="Calibri"/>
+          <w:sz w:val="20"/>
+          <w:szCs w:val="20"/>
+        </w:rPr>
+        <w:t>)</w:t>
+      </w:r>
+      <w:r>
+        <w:rPr>
+          <w:rFonts w:cs="Calibri"/>
+          <w:i/>
+          <w:sz w:val="20"/>
+          <w:szCs w:val="20"/>
+        </w:rPr>
+        <w:t xml:space="preserve">. Poligono </w:t>
+      </w:r>
+      <w:r>
+        <w:rPr>
+          <w:rFonts w:cs="Calibri"/>
+          <w:sz w:val="20"/>
+          <w:szCs w:val="20"/>
+        </w:rPr>
+        <w:t xml:space="preserve">è stata implementata per fare calcoli </w:t>
+      </w:r>
+      <w:r>
+        <w:rPr>
+          <w:rFonts w:cs="Calibri"/>
+          <w:sz w:val="20"/>
+          <w:szCs w:val="20"/>
+        </w:rPr>
+        <w:t xml:space="preserve">su ogni tipo di poligono regolare e sui triangoli di ogni tipo, per motivi progettuali e tempistici ci siamo soffermati solo su </w:t>
+      </w:r>
+      <w:r>
+        <w:rPr>
+          <w:rFonts w:cs="Calibri"/>
+          <w:i/>
+          <w:sz w:val="20"/>
+          <w:szCs w:val="20"/>
+        </w:rPr>
+        <w:t>quadrato</w:t>
+      </w:r>
+      <w:r>
+        <w:rPr>
+          <w:rFonts w:cs="Calibri"/>
+          <w:sz w:val="20"/>
+          <w:szCs w:val="20"/>
+        </w:rPr>
+        <w:t xml:space="preserve"> e </w:t>
+      </w:r>
+      <w:r>
+        <w:rPr>
+          <w:rFonts w:cs="Calibri"/>
+          <w:i/>
+          <w:sz w:val="20"/>
+          <w:szCs w:val="20"/>
+        </w:rPr>
+        <w:t>triangolo</w:t>
+      </w:r>
+      <w:r>
+        <w:rPr>
+          <w:rFonts w:cs="Calibri"/>
+          <w:sz w:val="20"/>
+          <w:szCs w:val="20"/>
+        </w:rPr>
+        <w:t xml:space="preserve">. </w:t>
+      </w:r>
+    </w:p>
+    <w:p>
+      <w:pPr>
+        <w:rPr>
+          <w:rFonts w:cs="Calibri"/>
+          <w:sz w:val="20"/>
+          <w:szCs w:val="20"/>
+        </w:rPr>
+      </w:pPr>
+      <w:r>
+        <w:rPr>
+          <w:rFonts w:cs="Calibri"/>
+          <w:sz w:val="20"/>
+          <w:szCs w:val="20"/>
+        </w:rPr>
+        <w:t xml:space="preserve">Sono presenti metodi di interrogazione come </w:t>
+      </w:r>
+      <w:proofErr w:type="spellStart"/>
+      <w:proofErr w:type="gramStart"/>
+      <w:r>
+        <w:rPr>
+          <w:rFonts w:cs="Calibri"/>
+          <w:i/>
+          <w:sz w:val="20"/>
+          <w:szCs w:val="20"/>
+        </w:rPr>
+        <w:t>getlati</w:t>
+      </w:r>
+      <w:proofErr w:type="spellEnd"/>
+      <w:r>
+        <w:rPr>
+          <w:rFonts w:cs="Calibri"/>
+          <w:sz w:val="20"/>
+          <w:szCs w:val="20"/>
+        </w:rPr>
+        <w:t>(</w:t>
+      </w:r>
+      <w:proofErr w:type="gramEnd"/>
+      <w:r>
+        <w:rPr>
+          <w:rFonts w:cs="Calibri"/>
+          <w:sz w:val="20"/>
+          <w:szCs w:val="20"/>
+        </w:rPr>
+        <w:t xml:space="preserve">), che ritorna i lati, </w:t>
+      </w:r>
+      <w:proofErr w:type="spellStart"/>
+      <w:r>
+        <w:rPr>
+          <w:rFonts w:cs="Calibri"/>
+          <w:i/>
+          <w:sz w:val="20"/>
+          <w:szCs w:val="20"/>
+        </w:rPr>
+        <w:t>getpoint</w:t>
+      </w:r>
+      <w:proofErr w:type="spellEnd"/>
+      <w:r>
+        <w:rPr>
+          <w:rFonts w:cs="Calibri"/>
+          <w:sz w:val="20"/>
+          <w:szCs w:val="20"/>
+        </w:rPr>
+        <w:t xml:space="preserve">(), che ritorna una copia profonda del </w:t>
+      </w:r>
+      <w:proofErr w:type="spellStart"/>
+      <w:r>
+        <w:rPr>
+          <w:rFonts w:cs="Calibri"/>
+          <w:sz w:val="20"/>
+          <w:szCs w:val="20"/>
+        </w:rPr>
+        <w:t>vector</w:t>
+      </w:r>
+      <w:proofErr w:type="spellEnd"/>
+      <w:r>
+        <w:rPr>
+          <w:rFonts w:cs="Calibri"/>
+          <w:sz w:val="20"/>
+          <w:szCs w:val="20"/>
+        </w:rPr>
+        <w:t xml:space="preserve"> di puntatori a punti</w:t>
+      </w:r>
+      <w:r>
+        <w:rPr>
+          <w:rFonts w:cs="Calibri"/>
+          <w:i/>
+          <w:sz w:val="20"/>
+          <w:szCs w:val="20"/>
+        </w:rPr>
+        <w:t xml:space="preserve"> </w:t>
+      </w:r>
+      <w:r>
+        <w:rPr>
+          <w:rFonts w:cs="Calibri"/>
+          <w:sz w:val="20"/>
+          <w:szCs w:val="20"/>
+        </w:rPr>
+        <w:t xml:space="preserve">per evitare modifiche inaspettate. Sono stati ridefiniti i costruttori di copia profonda, assegnazione profonda, e distruttore profondo per la corretta gestione del </w:t>
+      </w:r>
+      <w:proofErr w:type="spellStart"/>
+      <w:r>
+        <w:rPr>
+          <w:rFonts w:cs="Calibri"/>
+          <w:sz w:val="20"/>
+          <w:szCs w:val="20"/>
+        </w:rPr>
+        <w:t>garbage</w:t>
+      </w:r>
+      <w:proofErr w:type="spellEnd"/>
+      <w:r>
+        <w:rPr>
+          <w:rFonts w:cs="Calibri"/>
+          <w:sz w:val="20"/>
+          <w:szCs w:val="20"/>
+        </w:rPr>
+        <w:t xml:space="preserve">. I metodi appena citati sfruttano le funzioni private e statiche: </w:t>
+      </w:r>
+      <w:proofErr w:type="gramStart"/>
+      <w:r>
+        <w:rPr>
+          <w:rFonts w:cs="Calibri"/>
+          <w:i/>
+          <w:sz w:val="20"/>
+          <w:szCs w:val="20"/>
+        </w:rPr>
+        <w:t>distruggi</w:t>
+      </w:r>
+      <w:r>
+        <w:rPr>
+          <w:rFonts w:cs="Calibri"/>
+          <w:sz w:val="20"/>
+          <w:szCs w:val="20"/>
+        </w:rPr>
+        <w:t>(</w:t>
+      </w:r>
+      <w:proofErr w:type="gramEnd"/>
+      <w:r>
+        <w:rPr>
+          <w:rFonts w:cs="Calibri"/>
+          <w:sz w:val="20"/>
+          <w:szCs w:val="20"/>
+        </w:rPr>
+        <w:t xml:space="preserve">), </w:t>
+      </w:r>
+      <w:r>
+        <w:rPr>
+          <w:rFonts w:cs="Calibri"/>
+          <w:i/>
+          <w:sz w:val="20"/>
+          <w:szCs w:val="20"/>
+        </w:rPr>
+        <w:t>copia</w:t>
+      </w:r>
+      <w:r>
+        <w:rPr>
+          <w:rFonts w:cs="Calibri"/>
+          <w:sz w:val="20"/>
+          <w:szCs w:val="20"/>
+        </w:rPr>
+        <w:t xml:space="preserve">(). </w:t>
+      </w:r>
+    </w:p>
+    <w:p>
+      <w:pPr>
+        <w:rPr>
+          <w:rFonts w:cs="Calibri"/>
+          <w:sz w:val="20"/>
+          <w:szCs w:val="20"/>
+        </w:rPr>
+      </w:pPr>
+      <w:r>
+        <w:rPr>
+          <w:rFonts w:cs="Calibri"/>
+          <w:sz w:val="20"/>
+          <w:szCs w:val="20"/>
+        </w:rPr>
+        <w:t xml:space="preserve">Sono </w:t>
+      </w:r>
+      <w:proofErr w:type="spellStart"/>
+      <w:r>
+        <w:rPr>
+          <w:rFonts w:cs="Calibri"/>
+          <w:sz w:val="20"/>
+          <w:szCs w:val="20"/>
+        </w:rPr>
+        <w:t>definte</w:t>
+      </w:r>
+      <w:proofErr w:type="spellEnd"/>
+      <w:r>
+        <w:rPr>
+          <w:rFonts w:cs="Calibri"/>
+          <w:sz w:val="20"/>
+          <w:szCs w:val="20"/>
+        </w:rPr>
+        <w:t xml:space="preserve"> </w:t>
+      </w:r>
+      <w:proofErr w:type="gramStart"/>
+      <w:r>
+        <w:rPr>
+          <w:rFonts w:cs="Calibri"/>
+          <w:sz w:val="20"/>
+          <w:szCs w:val="20"/>
+        </w:rPr>
+        <w:t>area(</w:t>
+      </w:r>
+      <w:proofErr w:type="gramEnd"/>
+      <w:r>
+        <w:rPr>
+          <w:rFonts w:cs="Calibri"/>
+          <w:sz w:val="20"/>
+          <w:szCs w:val="20"/>
+        </w:rPr>
+        <w:t>), perimetro(), lato() come metodi virtuali, questo perché esiste un metodo generale di calcolo dell’area, perimetro e del lato, (e questo metodo è stato implementato nella classe poligono) ma abbiamo preferito implementare dei metodi più “</w:t>
+      </w:r>
+      <w:proofErr w:type="spellStart"/>
+      <w:r>
+        <w:rPr>
+          <w:rFonts w:cs="Calibri"/>
+          <w:sz w:val="20"/>
+          <w:szCs w:val="20"/>
+        </w:rPr>
+        <w:t>smart</w:t>
+      </w:r>
+      <w:proofErr w:type="spellEnd"/>
+      <w:r>
+        <w:rPr>
+          <w:rFonts w:cs="Calibri"/>
+          <w:sz w:val="20"/>
+          <w:szCs w:val="20"/>
+        </w:rPr>
+        <w:t xml:space="preserve">” e di complessità minore in </w:t>
+      </w:r>
+      <w:r>
+        <w:rPr>
+          <w:rFonts w:cs="Calibri"/>
+          <w:i/>
+          <w:sz w:val="20"/>
+          <w:szCs w:val="20"/>
+        </w:rPr>
+        <w:t xml:space="preserve">quadrato </w:t>
+      </w:r>
+      <w:r>
+        <w:rPr>
+          <w:rFonts w:cs="Calibri"/>
+          <w:sz w:val="20"/>
+          <w:szCs w:val="20"/>
+        </w:rPr>
+        <w:t xml:space="preserve">e </w:t>
+      </w:r>
+      <w:r>
+        <w:rPr>
+          <w:rFonts w:cs="Calibri"/>
+          <w:i/>
+          <w:sz w:val="20"/>
+          <w:szCs w:val="20"/>
+        </w:rPr>
+        <w:t>triangolo.</w:t>
+      </w:r>
+      <w:r>
+        <w:rPr>
+          <w:rFonts w:cs="Calibri"/>
+          <w:sz w:val="20"/>
+          <w:szCs w:val="20"/>
+        </w:rPr>
+        <w:t xml:space="preserve"> </w:t>
+      </w:r>
+    </w:p>
+    <w:p>
+      <w:pPr>
+        <w:rPr>
+          <w:rFonts w:cs="Calibri"/>
+          <w:sz w:val="20"/>
+          <w:szCs w:val="20"/>
+        </w:rPr>
+      </w:pPr>
+      <w:r>
+        <w:rPr>
+          <w:rFonts w:cs="Calibri"/>
+          <w:sz w:val="20"/>
+          <w:szCs w:val="20"/>
+        </w:rPr>
+        <w:t xml:space="preserve">Sono implementate le funzioni </w:t>
+      </w:r>
+      <w:proofErr w:type="spellStart"/>
+      <w:proofErr w:type="gramStart"/>
+      <w:r>
+        <w:rPr>
+          <w:rFonts w:cs="Calibri"/>
+          <w:sz w:val="20"/>
+          <w:szCs w:val="20"/>
+        </w:rPr>
+        <w:t>distance</w:t>
+      </w:r>
+      <w:proofErr w:type="spellEnd"/>
+      <w:r>
+        <w:rPr>
+          <w:rFonts w:cs="Calibri"/>
+          <w:sz w:val="20"/>
+          <w:szCs w:val="20"/>
+        </w:rPr>
+        <w:t>(</w:t>
+      </w:r>
+      <w:proofErr w:type="gramEnd"/>
+      <w:r>
+        <w:rPr>
+          <w:rFonts w:cs="Calibri"/>
+          <w:sz w:val="20"/>
+          <w:szCs w:val="20"/>
+        </w:rPr>
+        <w:t xml:space="preserve">) e </w:t>
+      </w:r>
+      <w:proofErr w:type="spellStart"/>
+      <w:r>
+        <w:rPr>
+          <w:rFonts w:cs="Calibri"/>
+          <w:sz w:val="20"/>
+          <w:szCs w:val="20"/>
+        </w:rPr>
+        <w:t>intersect</w:t>
+      </w:r>
+      <w:proofErr w:type="spellEnd"/>
+      <w:r>
+        <w:rPr>
+          <w:rFonts w:cs="Calibri"/>
+          <w:sz w:val="20"/>
+          <w:szCs w:val="20"/>
+        </w:rPr>
+        <w:t xml:space="preserve">() della classe base (sono state implementate in </w:t>
+      </w:r>
+      <w:r>
+        <w:rPr>
+          <w:rFonts w:cs="Calibri"/>
+          <w:i/>
+          <w:sz w:val="20"/>
+          <w:szCs w:val="20"/>
+        </w:rPr>
+        <w:t>poligono</w:t>
+      </w:r>
+      <w:r>
+        <w:rPr>
+          <w:rFonts w:cs="Calibri"/>
+          <w:sz w:val="20"/>
+          <w:szCs w:val="20"/>
+        </w:rPr>
+        <w:t xml:space="preserve"> perché il loro comportamento è assolutamente lo stesso con tutti i poligoni). Le due funzioni hanno presso che lo stesso comportamento: in base al tipo dinamico del puntat</w:t>
+      </w:r>
+      <w:r>
+        <w:rPr>
+          <w:rFonts w:cs="Calibri"/>
+          <w:sz w:val="20"/>
+          <w:szCs w:val="20"/>
+        </w:rPr>
+        <w:t>ore passato alla funzione, verrà invocata</w:t>
+      </w:r>
+      <w:r>
+        <w:rPr>
+          <w:rFonts w:cs="Calibri"/>
+          <w:sz w:val="20"/>
+          <w:szCs w:val="20"/>
+        </w:rPr>
+        <w:t xml:space="preserve"> la funzione che calcolerà la distanza o l’intersezione</w:t>
+      </w:r>
+      <w:r>
+        <w:rPr>
+          <w:rFonts w:cs="Calibri"/>
+          <w:sz w:val="20"/>
+          <w:szCs w:val="20"/>
+        </w:rPr>
+        <w:t xml:space="preserve"> con il relativo poligono di invocazione</w:t>
+      </w:r>
+      <w:r>
+        <w:rPr>
+          <w:rFonts w:cs="Calibri"/>
+          <w:sz w:val="20"/>
+          <w:szCs w:val="20"/>
+        </w:rPr>
+        <w:t xml:space="preserve">. </w:t>
+      </w:r>
+    </w:p>
+    <w:p>
+      <w:pPr>
+        <w:rPr>
+          <w:rFonts w:cs="Calibri"/>
+          <w:sz w:val="20"/>
+          <w:szCs w:val="20"/>
+        </w:rPr>
+      </w:pPr>
+      <w:r>
+        <w:rPr>
+          <w:rFonts w:cs="Calibri"/>
+          <w:sz w:val="20"/>
+          <w:szCs w:val="20"/>
+        </w:rPr>
+        <w:t xml:space="preserve">NB: l’intersezione viene verificata tramite la </w:t>
+      </w:r>
+      <w:proofErr w:type="spellStart"/>
+      <w:proofErr w:type="gramStart"/>
+      <w:r>
+        <w:rPr>
+          <w:rFonts w:cs="Calibri"/>
+          <w:sz w:val="20"/>
+          <w:szCs w:val="20"/>
+        </w:rPr>
+        <w:t>size</w:t>
+      </w:r>
+      <w:proofErr w:type="spellEnd"/>
+      <w:r>
+        <w:rPr>
+          <w:rFonts w:cs="Calibri"/>
+          <w:sz w:val="20"/>
+          <w:szCs w:val="20"/>
+        </w:rPr>
+        <w:t>(</w:t>
+      </w:r>
+      <w:proofErr w:type="gramEnd"/>
+      <w:r>
+        <w:rPr>
+          <w:rFonts w:cs="Calibri"/>
+          <w:sz w:val="20"/>
+          <w:szCs w:val="20"/>
+        </w:rPr>
+        <w:t xml:space="preserve">) del </w:t>
+      </w:r>
+      <w:proofErr w:type="spellStart"/>
+      <w:r>
+        <w:rPr>
+          <w:rFonts w:cs="Calibri"/>
+          <w:sz w:val="20"/>
+          <w:szCs w:val="20"/>
+        </w:rPr>
+        <w:t>vector</w:t>
+      </w:r>
+      <w:proofErr w:type="spellEnd"/>
+      <w:r>
+        <w:rPr>
+          <w:rFonts w:cs="Calibri"/>
+          <w:sz w:val="20"/>
+          <w:szCs w:val="20"/>
+        </w:rPr>
+        <w:t xml:space="preserve"> ritornato, se </w:t>
+      </w:r>
+      <w:proofErr w:type="spellStart"/>
+      <w:r>
+        <w:rPr>
+          <w:rFonts w:cs="Calibri"/>
+          <w:sz w:val="20"/>
+          <w:szCs w:val="20"/>
+        </w:rPr>
+        <w:t>size</w:t>
+      </w:r>
+      <w:proofErr w:type="spellEnd"/>
+      <w:r>
+        <w:rPr>
+          <w:rFonts w:cs="Calibri"/>
+          <w:sz w:val="20"/>
+          <w:szCs w:val="20"/>
+        </w:rPr>
+        <w:t xml:space="preserve">() == 0 allora le due figure non si intersecano, se </w:t>
+      </w:r>
+      <w:proofErr w:type="spellStart"/>
+      <w:r>
+        <w:rPr>
+          <w:rFonts w:cs="Calibri"/>
+          <w:sz w:val="20"/>
+          <w:szCs w:val="20"/>
+        </w:rPr>
+        <w:t>size</w:t>
+      </w:r>
+      <w:proofErr w:type="spellEnd"/>
+      <w:r>
+        <w:rPr>
+          <w:rFonts w:cs="Calibri"/>
+          <w:sz w:val="20"/>
+          <w:szCs w:val="20"/>
+        </w:rPr>
+        <w:t xml:space="preserve">() &gt; 0 allora le due figure si intersecano nei punti contenuti nel </w:t>
+      </w:r>
+      <w:proofErr w:type="spellStart"/>
+      <w:r>
+        <w:rPr>
+          <w:rFonts w:cs="Calibri"/>
+          <w:sz w:val="20"/>
+          <w:szCs w:val="20"/>
+        </w:rPr>
+        <w:t>vector</w:t>
+      </w:r>
+      <w:proofErr w:type="spellEnd"/>
+      <w:r>
+        <w:rPr>
+          <w:rFonts w:cs="Calibri"/>
+          <w:sz w:val="20"/>
+          <w:szCs w:val="20"/>
+        </w:rPr>
+        <w:t xml:space="preserve">. </w:t>
+      </w:r>
+    </w:p>
+    <w:p>
+      <w:pPr>
+        <w:rPr>
+          <w:rFonts w:cs="Calibri"/>
+          <w:sz w:val="20"/>
+          <w:szCs w:val="20"/>
+        </w:rPr>
+      </w:pPr>
+      <w:r>
+        <w:rPr>
+          <w:rFonts w:cs="Calibri"/>
+          <w:sz w:val="20"/>
+          <w:szCs w:val="20"/>
+        </w:rPr>
+        <w:t>Per calcolare le distanze</w:t>
+      </w:r>
+      <w:r>
+        <w:rPr>
+          <w:rFonts w:cs="Calibri"/>
+          <w:sz w:val="20"/>
+          <w:szCs w:val="20"/>
+        </w:rPr>
+        <w:t xml:space="preserve"> tra un poligono e un altro elemento</w:t>
+      </w:r>
+      <w:r>
+        <w:rPr>
+          <w:rFonts w:cs="Calibri"/>
+          <w:sz w:val="20"/>
+          <w:szCs w:val="20"/>
+        </w:rPr>
+        <w:t xml:space="preserve"> sono </w:t>
+      </w:r>
+      <w:r>
+        <w:rPr>
+          <w:rFonts w:cs="Calibri"/>
+          <w:sz w:val="20"/>
+          <w:szCs w:val="20"/>
+        </w:rPr>
+        <w:t xml:space="preserve">state implementate le funzioni: </w:t>
+      </w:r>
+      <w:proofErr w:type="spellStart"/>
+      <w:proofErr w:type="gramStart"/>
+      <w:r>
+        <w:rPr>
+          <w:rFonts w:cs="Calibri"/>
+          <w:i/>
+          <w:sz w:val="20"/>
+          <w:szCs w:val="20"/>
+        </w:rPr>
+        <w:t>distrettapol</w:t>
+      </w:r>
+      <w:proofErr w:type="spellEnd"/>
+      <w:r>
+        <w:rPr>
+          <w:rFonts w:cs="Calibri"/>
+          <w:sz w:val="20"/>
+          <w:szCs w:val="20"/>
+        </w:rPr>
+        <w:t>(</w:t>
+      </w:r>
+      <w:proofErr w:type="gramEnd"/>
+      <w:r>
+        <w:rPr>
+          <w:rFonts w:cs="Calibri"/>
+          <w:sz w:val="20"/>
+          <w:szCs w:val="20"/>
+        </w:rPr>
+        <w:t xml:space="preserve">), </w:t>
+      </w:r>
+      <w:proofErr w:type="spellStart"/>
+      <w:r>
+        <w:rPr>
+          <w:rFonts w:cs="Calibri"/>
+          <w:i/>
+          <w:sz w:val="20"/>
+          <w:szCs w:val="20"/>
+        </w:rPr>
+        <w:t>distpuntopol</w:t>
+      </w:r>
+      <w:proofErr w:type="spellEnd"/>
+      <w:r>
+        <w:rPr>
+          <w:rFonts w:cs="Calibri"/>
+          <w:sz w:val="20"/>
+          <w:szCs w:val="20"/>
+        </w:rPr>
+        <w:t xml:space="preserve">(), </w:t>
+      </w:r>
+      <w:proofErr w:type="spellStart"/>
+      <w:r>
+        <w:rPr>
+          <w:rFonts w:cs="Calibri"/>
+          <w:i/>
+          <w:sz w:val="20"/>
+          <w:szCs w:val="20"/>
+        </w:rPr>
+        <w:t>distpolipoli</w:t>
+      </w:r>
+      <w:proofErr w:type="spellEnd"/>
+      <w:r>
+        <w:rPr>
+          <w:rFonts w:cs="Calibri"/>
+          <w:sz w:val="20"/>
+          <w:szCs w:val="20"/>
+        </w:rPr>
+        <w:t>().</w:t>
+      </w:r>
+    </w:p>
+    <w:p>
+      <w:pPr>
+        <w:rPr>
+          <w:rFonts w:cs="Calibri"/>
+          <w:sz w:val="20"/>
+          <w:szCs w:val="20"/>
+        </w:rPr>
+      </w:pPr>
+      <w:r>
+        <w:rPr>
+          <w:rFonts w:cs="Calibri"/>
+          <w:sz w:val="20"/>
+          <w:szCs w:val="20"/>
+        </w:rPr>
+        <w:t>Per calc</w:t>
+      </w:r>
+      <w:r>
+        <w:rPr>
+          <w:rFonts w:cs="Calibri"/>
+          <w:sz w:val="20"/>
+          <w:szCs w:val="20"/>
+        </w:rPr>
+        <w:t xml:space="preserve">olare l’intersezione </w:t>
+      </w:r>
+      <w:r>
+        <w:rPr>
+          <w:rFonts w:cs="Calibri"/>
+          <w:sz w:val="20"/>
+          <w:szCs w:val="20"/>
+        </w:rPr>
+        <w:t xml:space="preserve">tra un poligono e un altro elemento sono state implementate le funzioni: </w:t>
+      </w:r>
+      <w:proofErr w:type="spellStart"/>
+      <w:proofErr w:type="gramStart"/>
+      <w:r>
+        <w:rPr>
+          <w:rFonts w:cs="Calibri"/>
+          <w:i/>
+          <w:sz w:val="20"/>
+          <w:szCs w:val="20"/>
+        </w:rPr>
+        <w:t>rettapol</w:t>
+      </w:r>
+      <w:proofErr w:type="spellEnd"/>
+      <w:r>
+        <w:rPr>
+          <w:rFonts w:cs="Calibri"/>
+          <w:sz w:val="20"/>
+          <w:szCs w:val="20"/>
+        </w:rPr>
+        <w:t>(</w:t>
+      </w:r>
+      <w:proofErr w:type="gramEnd"/>
+      <w:r>
+        <w:rPr>
+          <w:rFonts w:cs="Calibri"/>
+          <w:sz w:val="20"/>
+          <w:szCs w:val="20"/>
+        </w:rPr>
+        <w:t xml:space="preserve">), </w:t>
+      </w:r>
+      <w:proofErr w:type="spellStart"/>
+      <w:r>
+        <w:rPr>
+          <w:rFonts w:cs="Calibri"/>
+          <w:i/>
+          <w:sz w:val="20"/>
+          <w:szCs w:val="20"/>
+        </w:rPr>
+        <w:t>polipunto</w:t>
+      </w:r>
+      <w:proofErr w:type="spellEnd"/>
+      <w:r>
+        <w:rPr>
+          <w:rFonts w:cs="Calibri"/>
+          <w:sz w:val="20"/>
+          <w:szCs w:val="20"/>
+        </w:rPr>
+        <w:t xml:space="preserve">(), </w:t>
+      </w:r>
+      <w:proofErr w:type="spellStart"/>
+      <w:r>
+        <w:rPr>
+          <w:rFonts w:cs="Calibri"/>
+          <w:i/>
+          <w:sz w:val="20"/>
+          <w:szCs w:val="20"/>
+        </w:rPr>
+        <w:t>puntint</w:t>
+      </w:r>
+      <w:proofErr w:type="spellEnd"/>
+      <w:r>
+        <w:rPr>
+          <w:rFonts w:cs="Calibri"/>
+          <w:sz w:val="20"/>
+          <w:szCs w:val="20"/>
+        </w:rPr>
+        <w:t xml:space="preserve"> </w:t>
+      </w:r>
+      <w:r>
+        <w:rPr>
+          <w:rFonts w:cs="Calibri"/>
+          <w:sz w:val="20"/>
+          <w:szCs w:val="20"/>
+        </w:rPr>
+        <w:t>()</w:t>
+      </w:r>
+      <w:r>
+        <w:rPr>
+          <w:rFonts w:cs="Calibri"/>
+          <w:sz w:val="20"/>
+          <w:szCs w:val="20"/>
+        </w:rPr>
+        <w:t xml:space="preserve">, </w:t>
+      </w:r>
+      <w:r>
+        <w:rPr>
+          <w:rFonts w:cs="Calibri"/>
+          <w:i/>
+          <w:sz w:val="20"/>
+          <w:szCs w:val="20"/>
+        </w:rPr>
+        <w:t>polipoli</w:t>
+      </w:r>
+      <w:r>
+        <w:rPr>
+          <w:rFonts w:cs="Calibri"/>
+          <w:sz w:val="20"/>
+          <w:szCs w:val="20"/>
+        </w:rPr>
+        <w:t>()</w:t>
+      </w:r>
+      <w:r>
+        <w:rPr>
+          <w:rFonts w:cs="Calibri"/>
+          <w:sz w:val="20"/>
+          <w:szCs w:val="20"/>
+        </w:rPr>
+        <w:t>.</w:t>
+      </w:r>
+    </w:p>
+    <w:p>
+      <w:pPr>
+        <w:rPr>
+          <w:rFonts w:cs="Calibri"/>
+          <w:sz w:val="20"/>
+          <w:szCs w:val="20"/>
+        </w:rPr>
+      </w:pPr>
+      <w:r>
+        <w:rPr>
+          <w:rFonts w:cs="Calibri"/>
+          <w:sz w:val="20"/>
+          <w:szCs w:val="20"/>
+        </w:rPr>
+        <w:t>(Le funzioni per un corretto funzionamento sono state invocate anche in maniera nidificata)</w:t>
+      </w:r>
+    </w:p>
+    <w:p>
+      <w:pPr>
+        <w:rPr>
+          <w:rFonts w:cs="Calibri"/>
+          <w:sz w:val="20"/>
+          <w:szCs w:val="20"/>
+        </w:rPr>
+      </w:pPr>
+      <w:r>
+        <w:rPr>
+          <w:rFonts w:cs="Calibri"/>
+          <w:sz w:val="20"/>
+          <w:szCs w:val="20"/>
+        </w:rPr>
+        <w:t>Il distruttore della classe è virtuale per permettere la distruzione di oggetti in presenza di puntatori polimorfi.</w:t>
+      </w:r>
+    </w:p>
+    <w:p>
+      <w:pPr>
+        <w:rPr>
+          <w:rFonts w:cs="Calibri"/>
+          <w:sz w:val="20"/>
+          <w:szCs w:val="20"/>
+        </w:rPr>
+      </w:pPr>
       <w:r>
         <w:rPr>
           <w:rFonts w:cs="Calibri"/>
@@ -4468,106 +5695,473 @@
           <w:sz w:val="20"/>
           <w:szCs w:val="20"/>
         </w:rPr>
-        <w:t>toString</w:t>
-      </w:r>
-      <w:proofErr w:type="spellEnd"/>
-      <w:r>
-        <w:rPr>
-          <w:rFonts w:cs="Calibri"/>
-          <w:sz w:val="20"/>
-          <w:szCs w:val="20"/>
-        </w:rPr>
-        <w:t xml:space="preserve">() </w:t>
-      </w:r>
-      <w:r>
-        <w:rPr>
-          <w:rFonts w:cs="Calibri"/>
-          <w:sz w:val="20"/>
-          <w:szCs w:val="20"/>
-        </w:rPr>
-        <w:t xml:space="preserve">restituisce una stringa di </w:t>
-      </w:r>
-      <w:r>
-        <w:rPr>
-          <w:rFonts w:cs="Calibri"/>
-          <w:sz w:val="20"/>
-          <w:szCs w:val="20"/>
-        </w:rPr>
-        <w:t xml:space="preserve">tipo </w:t>
-      </w:r>
-      <w:proofErr w:type="spellStart"/>
-      <w:r>
-        <w:rPr>
-          <w:rFonts w:cs="Calibri"/>
-          <w:sz w:val="20"/>
-          <w:szCs w:val="20"/>
-        </w:rPr>
-        <w:t>QString</w:t>
-      </w:r>
-      <w:proofErr w:type="spellEnd"/>
-      <w:r>
-        <w:rPr>
-          <w:rFonts w:cs="Calibri"/>
-          <w:sz w:val="20"/>
-          <w:szCs w:val="20"/>
-        </w:rPr>
-        <w:t xml:space="preserve"> che rappresenta la retta (utilizzato nella GUI).</w:t>
-      </w:r>
-      <w:bookmarkStart w:id="0" w:name="_GoBack"/>
-      <w:bookmarkEnd w:id="0"/>
-    </w:p>
-    <w:p>
-      <w:pPr>
-        <w:rPr>
-          <w:rFonts w:cs="Calibri"/>
-        </w:rPr>
-      </w:pPr>
-    </w:p>
-    <w:p>
-      <w:pPr>
-        <w:rPr>
-          <w:rFonts w:cs="Calibri"/>
-        </w:rPr>
-      </w:pPr>
-    </w:p>
-    <w:p>
-      <w:pPr>
-        <w:rPr>
-          <w:rFonts w:cs="Calibri"/>
-        </w:rPr>
-      </w:pPr>
-    </w:p>
-    <w:p>
-      <w:pPr>
-        <w:rPr>
-          <w:rFonts w:cs="Calibri"/>
-        </w:rPr>
-      </w:pPr>
-    </w:p>
-    <w:p>
-      <w:pPr>
-        <w:rPr>
-          <w:rFonts w:cs="Calibri"/>
-          <w:sz w:val="20"/>
-          <w:szCs w:val="20"/>
-        </w:rPr>
-      </w:pPr>
-    </w:p>
-    <w:p>
-      <w:pPr>
-        <w:rPr>
-          <w:rFonts w:cs="Calibri"/>
-          <w:sz w:val="20"/>
-          <w:szCs w:val="20"/>
-        </w:rPr>
-      </w:pPr>
-    </w:p>
-    <w:p>
-      <w:pPr>
-        <w:rPr>
-          <w:rFonts w:cs="Calibri"/>
-        </w:rPr>
-      </w:pPr>
+        <w:t>pars_</w:t>
+      </w:r>
+      <w:proofErr w:type="gramStart"/>
+      <w:r>
+        <w:rPr>
+          <w:rFonts w:cs="Calibri"/>
+          <w:i/>
+          <w:sz w:val="20"/>
+          <w:szCs w:val="20"/>
+        </w:rPr>
+        <w:t>pol</w:t>
+      </w:r>
+      <w:proofErr w:type="spellEnd"/>
+      <w:r>
+        <w:rPr>
+          <w:rFonts w:cs="Calibri"/>
+          <w:sz w:val="20"/>
+          <w:szCs w:val="20"/>
+        </w:rPr>
+        <w:t>(</w:t>
+      </w:r>
+      <w:proofErr w:type="gramEnd"/>
+      <w:r>
+        <w:rPr>
+          <w:rFonts w:cs="Calibri"/>
+          <w:sz w:val="20"/>
+          <w:szCs w:val="20"/>
+        </w:rPr>
+        <w:t xml:space="preserve">) data una stringa riconosce i punti del poligono e lo ritorna, al suo interno viene invocato iterativamente per ogni punto </w:t>
+      </w:r>
+      <w:proofErr w:type="spellStart"/>
+      <w:r>
+        <w:rPr>
+          <w:rFonts w:cs="Calibri"/>
+          <w:sz w:val="20"/>
+          <w:szCs w:val="20"/>
+        </w:rPr>
+        <w:t>pars_point</w:t>
+      </w:r>
+      <w:proofErr w:type="spellEnd"/>
+      <w:r>
+        <w:rPr>
+          <w:rFonts w:cs="Calibri"/>
+          <w:sz w:val="20"/>
+          <w:szCs w:val="20"/>
+        </w:rPr>
+        <w:t xml:space="preserve">(). </w:t>
+      </w:r>
+    </w:p>
+    <w:p>
+      <w:pPr>
+        <w:rPr>
+          <w:rFonts w:cs="Calibri"/>
+          <w:sz w:val="20"/>
+          <w:szCs w:val="20"/>
+        </w:rPr>
+      </w:pPr>
+      <w:r>
+        <w:rPr>
+          <w:rFonts w:cs="Calibri"/>
+          <w:sz w:val="20"/>
+          <w:szCs w:val="20"/>
+        </w:rPr>
+        <w:t xml:space="preserve">Il metodo </w:t>
+      </w:r>
+      <w:proofErr w:type="spellStart"/>
+      <w:proofErr w:type="gramStart"/>
+      <w:r>
+        <w:rPr>
+          <w:rFonts w:cs="Calibri"/>
+          <w:i/>
+          <w:sz w:val="20"/>
+          <w:szCs w:val="20"/>
+        </w:rPr>
+        <w:t>isRegular</w:t>
+      </w:r>
+      <w:proofErr w:type="spellEnd"/>
+      <w:r>
+        <w:rPr>
+          <w:rFonts w:cs="Calibri"/>
+          <w:sz w:val="20"/>
+          <w:szCs w:val="20"/>
+        </w:rPr>
+        <w:t>(</w:t>
+      </w:r>
+      <w:proofErr w:type="gramEnd"/>
+      <w:r>
+        <w:rPr>
+          <w:rFonts w:cs="Calibri"/>
+          <w:sz w:val="20"/>
+          <w:szCs w:val="20"/>
+        </w:rPr>
+        <w:t>) verifica se un poligono è regolare, e nel caso di un triangolo verifica che non abbia i tre punti in linea.</w:t>
+      </w:r>
+    </w:p>
+    <w:p>
+      <w:pPr>
+        <w:rPr>
+          <w:rFonts w:cs="Calibri"/>
+          <w:sz w:val="20"/>
+          <w:szCs w:val="20"/>
+        </w:rPr>
+      </w:pPr>
+    </w:p>
+    <w:p>
+      <w:pPr>
+        <w:rPr>
+          <w:rFonts w:cs="Calibri"/>
+          <w:b/>
+          <w:u w:val="single"/>
+        </w:rPr>
+      </w:pPr>
+      <w:r>
+        <w:rPr>
+          <w:rFonts w:cs="Calibri"/>
+          <w:b/>
+          <w:u w:val="single"/>
+        </w:rPr>
+        <w:t>QUADRATO</w:t>
+      </w:r>
+      <w:r>
+        <w:rPr>
+          <w:rFonts w:cs="Calibri"/>
+          <w:b/>
+          <w:u w:val="single"/>
+        </w:rPr>
+        <w:t>:</w:t>
+      </w:r>
+    </w:p>
+    <w:p>
+      <w:pPr>
+        <w:rPr>
+          <w:rFonts w:cs="Calibri"/>
+          <w:sz w:val="20"/>
+        </w:rPr>
+      </w:pPr>
+      <w:r>
+        <w:rPr>
+          <w:rFonts w:cs="Calibri"/>
+          <w:sz w:val="20"/>
+        </w:rPr>
+        <w:t>La classe quadrato è una classe derivata di poligono. Ha come unico campo dati</w:t>
+      </w:r>
+      <w:r>
+        <w:rPr>
+          <w:rFonts w:cs="Calibri"/>
+          <w:sz w:val="20"/>
+        </w:rPr>
+        <w:t xml:space="preserve"> </w:t>
+      </w:r>
+      <w:r>
+        <w:rPr>
+          <w:rFonts w:cs="Calibri"/>
+          <w:sz w:val="20"/>
+        </w:rPr>
+        <w:t>statico</w:t>
+      </w:r>
+      <w:r>
+        <w:rPr>
+          <w:rFonts w:cs="Calibri"/>
+          <w:sz w:val="20"/>
+        </w:rPr>
+        <w:t xml:space="preserve"> </w:t>
+      </w:r>
+      <w:proofErr w:type="spellStart"/>
+      <w:r>
+        <w:rPr>
+          <w:rFonts w:cs="Calibri"/>
+          <w:i/>
+          <w:sz w:val="20"/>
+        </w:rPr>
+        <w:t>numerofisso</w:t>
+      </w:r>
+      <w:proofErr w:type="spellEnd"/>
+      <w:r>
+        <w:rPr>
+          <w:rFonts w:cs="Calibri"/>
+          <w:i/>
+          <w:sz w:val="20"/>
+        </w:rPr>
+        <w:t xml:space="preserve"> </w:t>
+      </w:r>
+      <w:r>
+        <w:rPr>
+          <w:rFonts w:cs="Calibri"/>
+          <w:sz w:val="20"/>
+        </w:rPr>
+        <w:t xml:space="preserve">privato di tipo </w:t>
+      </w:r>
+      <w:proofErr w:type="spellStart"/>
+      <w:r>
+        <w:rPr>
+          <w:rFonts w:cs="Calibri"/>
+          <w:sz w:val="20"/>
+        </w:rPr>
+        <w:t>int</w:t>
+      </w:r>
+      <w:proofErr w:type="spellEnd"/>
+      <w:r>
+        <w:rPr>
+          <w:rFonts w:cs="Calibri"/>
+          <w:sz w:val="20"/>
+        </w:rPr>
+        <w:t xml:space="preserve">. Gli unici metodi implementati </w:t>
+      </w:r>
+      <w:r>
+        <w:rPr>
+          <w:rFonts w:cs="Calibri"/>
+          <w:sz w:val="20"/>
+        </w:rPr>
+        <w:t>sono la funzione che ritorna il</w:t>
+      </w:r>
+      <w:r>
+        <w:rPr>
+          <w:rFonts w:cs="Calibri"/>
+          <w:sz w:val="20"/>
+        </w:rPr>
+        <w:t xml:space="preserve"> </w:t>
+      </w:r>
+      <w:proofErr w:type="spellStart"/>
+      <w:r>
+        <w:rPr>
+          <w:rFonts w:cs="Calibri"/>
+          <w:sz w:val="20"/>
+        </w:rPr>
+        <w:t>numerofisso</w:t>
+      </w:r>
+      <w:proofErr w:type="spellEnd"/>
+      <w:r>
+        <w:rPr>
+          <w:rFonts w:cs="Calibri"/>
+          <w:sz w:val="20"/>
+        </w:rPr>
+        <w:t xml:space="preserve">, e la funzione che calcola l’area (definita virtuale in poligono e </w:t>
+      </w:r>
+      <w:proofErr w:type="spellStart"/>
+      <w:r>
+        <w:rPr>
+          <w:rFonts w:cs="Calibri"/>
+          <w:sz w:val="20"/>
+        </w:rPr>
+        <w:t>overridata</w:t>
+      </w:r>
+      <w:proofErr w:type="spellEnd"/>
+      <w:r>
+        <w:rPr>
+          <w:rFonts w:cs="Calibri"/>
+          <w:sz w:val="20"/>
+        </w:rPr>
+        <w:t xml:space="preserve"> in quadrato). </w:t>
+      </w:r>
+    </w:p>
+    <w:p>
+      <w:pPr>
+        <w:rPr>
+          <w:rFonts w:cs="Calibri"/>
+          <w:sz w:val="20"/>
+        </w:rPr>
+      </w:pPr>
+    </w:p>
+    <w:p>
+      <w:pPr>
+        <w:rPr>
+          <w:rFonts w:cs="Calibri"/>
+          <w:b/>
+          <w:u w:val="single"/>
+        </w:rPr>
+      </w:pPr>
+      <w:r>
+        <w:rPr>
+          <w:rFonts w:cs="Calibri"/>
+          <w:b/>
+          <w:u w:val="single"/>
+        </w:rPr>
+        <w:lastRenderedPageBreak/>
+        <w:t>TRIANGOLO</w:t>
+      </w:r>
+      <w:r>
+        <w:rPr>
+          <w:rFonts w:cs="Calibri"/>
+          <w:b/>
+          <w:u w:val="single"/>
+        </w:rPr>
+        <w:t>:</w:t>
+      </w:r>
+    </w:p>
+    <w:p>
+      <w:pPr>
+        <w:rPr>
+          <w:rFonts w:cs="Calibri"/>
+          <w:sz w:val="20"/>
+        </w:rPr>
+      </w:pPr>
+      <w:r>
+        <w:rPr>
+          <w:rFonts w:cs="Calibri"/>
+          <w:sz w:val="20"/>
+        </w:rPr>
+        <w:t xml:space="preserve">La classe </w:t>
+      </w:r>
+      <w:r>
+        <w:rPr>
+          <w:rFonts w:cs="Calibri"/>
+          <w:sz w:val="20"/>
+        </w:rPr>
+        <w:t>triangolo</w:t>
+      </w:r>
+      <w:r>
+        <w:rPr>
+          <w:rFonts w:cs="Calibri"/>
+          <w:sz w:val="20"/>
+        </w:rPr>
+        <w:t xml:space="preserve"> è una classe derivata di poligono. Ha come unico campo dati</w:t>
+      </w:r>
+      <w:r>
+        <w:rPr>
+          <w:rFonts w:cs="Calibri"/>
+          <w:sz w:val="20"/>
+        </w:rPr>
+        <w:t xml:space="preserve"> statico</w:t>
+      </w:r>
+      <w:r>
+        <w:rPr>
+          <w:rFonts w:cs="Calibri"/>
+          <w:sz w:val="20"/>
+        </w:rPr>
+        <w:t xml:space="preserve"> </w:t>
+      </w:r>
+      <w:proofErr w:type="spellStart"/>
+      <w:r>
+        <w:rPr>
+          <w:rFonts w:cs="Calibri"/>
+          <w:i/>
+          <w:sz w:val="20"/>
+        </w:rPr>
+        <w:t>numerofisso</w:t>
+      </w:r>
+      <w:proofErr w:type="spellEnd"/>
+      <w:r>
+        <w:rPr>
+          <w:rFonts w:cs="Calibri"/>
+          <w:i/>
+          <w:sz w:val="20"/>
+        </w:rPr>
+        <w:t xml:space="preserve"> </w:t>
+      </w:r>
+      <w:r>
+        <w:rPr>
+          <w:rFonts w:cs="Calibri"/>
+          <w:sz w:val="20"/>
+        </w:rPr>
+        <w:t xml:space="preserve">privato di tipo </w:t>
+      </w:r>
+      <w:proofErr w:type="spellStart"/>
+      <w:r>
+        <w:rPr>
+          <w:rFonts w:cs="Calibri"/>
+          <w:sz w:val="20"/>
+        </w:rPr>
+        <w:t>int</w:t>
+      </w:r>
+      <w:proofErr w:type="spellEnd"/>
+      <w:r>
+        <w:rPr>
+          <w:rFonts w:cs="Calibri"/>
+          <w:sz w:val="20"/>
+        </w:rPr>
+        <w:t xml:space="preserve">. Gli unici metodi implementati </w:t>
+      </w:r>
+      <w:r>
+        <w:rPr>
+          <w:rFonts w:cs="Calibri"/>
+          <w:sz w:val="20"/>
+        </w:rPr>
+        <w:t xml:space="preserve">sono la funzione che ritorna il </w:t>
+      </w:r>
+      <w:proofErr w:type="spellStart"/>
+      <w:r>
+        <w:rPr>
+          <w:rFonts w:cs="Calibri"/>
+          <w:sz w:val="20"/>
+        </w:rPr>
+        <w:t>numerofisso</w:t>
+      </w:r>
+      <w:proofErr w:type="spellEnd"/>
+      <w:r>
+        <w:rPr>
+          <w:rFonts w:cs="Calibri"/>
+          <w:sz w:val="20"/>
+        </w:rPr>
+        <w:t>,</w:t>
+      </w:r>
+      <w:r>
+        <w:rPr>
+          <w:rFonts w:cs="Calibri"/>
+          <w:sz w:val="20"/>
+        </w:rPr>
+        <w:t xml:space="preserve"> la funzione che calcola l’area</w:t>
+      </w:r>
+      <w:r>
+        <w:rPr>
+          <w:rFonts w:cs="Calibri"/>
+          <w:sz w:val="20"/>
+        </w:rPr>
+        <w:t xml:space="preserve">, il perimetro e il lato (definite virtuali in poligono e </w:t>
+      </w:r>
+      <w:proofErr w:type="spellStart"/>
+      <w:r>
+        <w:rPr>
+          <w:rFonts w:cs="Calibri"/>
+          <w:sz w:val="20"/>
+        </w:rPr>
+        <w:t>overridate</w:t>
+      </w:r>
+      <w:proofErr w:type="spellEnd"/>
+      <w:r>
+        <w:rPr>
+          <w:rFonts w:cs="Calibri"/>
+          <w:sz w:val="20"/>
+        </w:rPr>
+        <w:t xml:space="preserve"> in </w:t>
+      </w:r>
+      <w:r>
+        <w:rPr>
+          <w:rFonts w:cs="Calibri"/>
+          <w:sz w:val="20"/>
+        </w:rPr>
+        <w:t>triangolo</w:t>
+      </w:r>
+      <w:r>
+        <w:rPr>
+          <w:rFonts w:cs="Calibri"/>
+          <w:sz w:val="20"/>
+        </w:rPr>
+        <w:t xml:space="preserve">). </w:t>
+      </w:r>
+    </w:p>
+    <w:p>
+      <w:pPr>
+        <w:rPr>
+          <w:rFonts w:cs="Calibri"/>
+          <w:sz w:val="20"/>
+        </w:rPr>
+      </w:pPr>
+      <w:r>
+        <w:rPr>
+          <w:rFonts w:cs="Calibri"/>
+          <w:sz w:val="20"/>
+        </w:rPr>
+        <w:t xml:space="preserve">NB: se il triangolo non è equilatero, la funzione </w:t>
+      </w:r>
+      <w:proofErr w:type="gramStart"/>
+      <w:r>
+        <w:rPr>
+          <w:rFonts w:cs="Calibri"/>
+          <w:sz w:val="20"/>
+        </w:rPr>
+        <w:t>lato(</w:t>
+      </w:r>
+      <w:proofErr w:type="gramEnd"/>
+      <w:r>
+        <w:rPr>
+          <w:rFonts w:cs="Calibri"/>
+          <w:sz w:val="20"/>
+        </w:rPr>
+        <w:t>) ritorna 0; poiché è una funzione utilizzata all’interno di altre non crea problemi.</w:t>
+      </w:r>
     </w:p>
     <w:p>
       <w:pPr>
@@ -4618,11 +6212,13 @@
       <w:pPr>
         <w:rPr>
           <w:rFonts w:cs="Calibri"/>
-        </w:rPr>
-      </w:pPr>
-      <w:r>
-        <w:rPr>
-          <w:rFonts w:cs="Calibri"/>
+          <w:sz w:val="20"/>
+        </w:rPr>
+      </w:pPr>
+      <w:r>
+        <w:rPr>
+          <w:rFonts w:cs="Calibri"/>
+          <w:sz w:val="20"/>
         </w:rPr>
         <w:t>Non è necessario il manuale. All’apertura di Kalk verrà visualizzato un wizard che aiuterà l’utente nel prendere dimestichezza con l’interfaccia e nell’inserire in maniera corretta l’input desiderato.</w:t>
       </w:r>
@@ -4646,13 +6242,6 @@
         </w:rPr>
         <w:t xml:space="preserve"> </w:t>
       </w:r>
-    </w:p>
-    <w:p>
-      <w:pPr>
-        <w:rPr>
-          <w:rFonts w:cs="Calibri"/>
-        </w:rPr>
-      </w:pPr>
     </w:p>
     <w:p>
       <w:pPr>
@@ -4735,26 +6324,45 @@
       <w:pPr>
         <w:rPr>
           <w:rFonts w:cs="Calibri"/>
+          <w:sz w:val="20"/>
         </w:rPr>
       </w:pPr>
       <w:r>
         <w:rPr>
           <w:rFonts w:cs="Calibri"/>
           <w:bCs/>
-        </w:rPr>
-        <w:t>● anal</w:t>
+          <w:sz w:val="20"/>
+        </w:rPr>
+        <w:t>●</w:t>
       </w:r>
       <w:r>
         <w:rPr>
           <w:rFonts w:cs="Calibri"/>
           <w:bCs/>
         </w:rPr>
+        <w:t xml:space="preserve"> </w:t>
+      </w:r>
+      <w:r>
+        <w:rPr>
+          <w:rFonts w:cs="Calibri"/>
+          <w:bCs/>
+          <w:sz w:val="20"/>
+        </w:rPr>
+        <w:t>anal</w:t>
+      </w:r>
+      <w:r>
+        <w:rPr>
+          <w:rFonts w:cs="Calibri"/>
+          <w:bCs/>
+          <w:sz w:val="20"/>
+        </w:rPr>
         <w:t>isi preliminare del problema(~05</w:t>
       </w:r>
       <w:r>
         <w:rPr>
           <w:rFonts w:cs="Calibri"/>
           <w:bCs/>
+          <w:sz w:val="20"/>
         </w:rPr>
         <w:t xml:space="preserve">h); </w:t>
       </w:r>
@@ -4764,12 +6372,71 @@
         <w:rPr>
           <w:rFonts w:cs="Calibri"/>
           <w:bCs/>
+          <w:sz w:val="20"/>
         </w:rPr>
       </w:pPr>
       <w:r>
         <w:rPr>
           <w:rFonts w:cs="Calibri"/>
           <w:bCs/>
+          <w:sz w:val="20"/>
+        </w:rPr>
+        <w:t xml:space="preserve">● progettazione </w:t>
+      </w:r>
+      <w:r>
+        <w:rPr>
+          <w:rFonts w:cs="Calibri"/>
+          <w:bCs/>
+          <w:sz w:val="20"/>
+        </w:rPr>
+        <w:t xml:space="preserve">modello </w:t>
+      </w:r>
+      <w:r>
+        <w:rPr>
+          <w:rFonts w:cs="Calibri"/>
+          <w:bCs/>
+          <w:sz w:val="20"/>
+        </w:rPr>
+        <w:t>(~07</w:t>
+      </w:r>
+      <w:r>
+        <w:rPr>
+          <w:rFonts w:cs="Calibri"/>
+          <w:bCs/>
+          <w:sz w:val="20"/>
+        </w:rPr>
+        <w:t xml:space="preserve">h); </w:t>
+      </w:r>
+    </w:p>
+    <w:p>
+      <w:pPr>
+        <w:ind w:left="708"/>
+        <w:rPr>
+          <w:rFonts w:cs="Calibri"/>
+          <w:sz w:val="20"/>
+        </w:rPr>
+      </w:pPr>
+      <w:r>
+        <w:rPr>
+          <w:rFonts w:cs="Calibri"/>
+          <w:sz w:val="20"/>
+        </w:rPr>
+        <w:t>La progettazione del modello svolta assieme al mio compagno</w:t>
+      </w:r>
+    </w:p>
+    <w:p>
+      <w:pPr>
+        <w:rPr>
+          <w:rFonts w:cs="Calibri"/>
+          <w:bCs/>
+          <w:sz w:val="20"/>
+        </w:rPr>
+      </w:pPr>
+      <w:r>
+        <w:rPr>
+          <w:rFonts w:cs="Calibri"/>
+          <w:bCs/>
+          <w:sz w:val="20"/>
         </w:rPr>
         <w:t xml:space="preserve">● </w:t>
       </w:r>
@@ -4777,34 +6444,199 @@
         <w:rPr>
           <w:rFonts w:cs="Calibri"/>
           <w:bCs/>
-        </w:rPr>
-        <w:t xml:space="preserve">progettazione </w:t>
+          <w:sz w:val="20"/>
+        </w:rPr>
+        <w:t>sviluppo metodi senza codice</w:t>
       </w:r>
       <w:r>
         <w:rPr>
           <w:rFonts w:cs="Calibri"/>
           <w:bCs/>
-        </w:rPr>
-        <w:t xml:space="preserve">modello </w:t>
+          <w:sz w:val="20"/>
+        </w:rPr>
+        <w:t xml:space="preserve"> </w:t>
       </w:r>
       <w:r>
         <w:rPr>
           <w:rFonts w:cs="Calibri"/>
           <w:bCs/>
-        </w:rPr>
-        <w:t>e</w:t>
+          <w:sz w:val="20"/>
+        </w:rPr>
+        <w:t>(~10</w:t>
       </w:r>
       <w:r>
         <w:rPr>
           <w:rFonts w:cs="Calibri"/>
           <w:bCs/>
-        </w:rPr>
-        <w:t xml:space="preserve"> GUI(~20</w:t>
-      </w:r>
-      <w:r>
+          <w:sz w:val="20"/>
+        </w:rPr>
+        <w:t xml:space="preserve">h); </w:t>
+      </w:r>
+    </w:p>
+    <w:p>
+      <w:pPr>
+        <w:ind w:left="708"/>
+        <w:rPr>
+          <w:rFonts w:cs="Calibri"/>
+          <w:sz w:val="20"/>
+        </w:rPr>
+      </w:pPr>
+      <w:r>
+        <w:rPr>
+          <w:rFonts w:cs="Calibri"/>
+          <w:sz w:val="20"/>
+        </w:rPr>
+        <w:t>lo sviluppo dei metodi prima dell’implementazione.</w:t>
+      </w:r>
+    </w:p>
+    <w:p>
+      <w:pPr>
         <w:rPr>
           <w:rFonts w:cs="Calibri"/>
           <w:bCs/>
+          <w:sz w:val="20"/>
+        </w:rPr>
+      </w:pPr>
+      <w:r>
+        <w:rPr>
+          <w:rFonts w:cs="Calibri"/>
+          <w:bCs/>
+          <w:sz w:val="20"/>
+        </w:rPr>
+        <w:t>● codifica modello</w:t>
+      </w:r>
+      <w:r>
+        <w:rPr>
+          <w:rFonts w:cs="Calibri"/>
+          <w:bCs/>
+          <w:sz w:val="20"/>
+        </w:rPr>
+        <w:t xml:space="preserve"> </w:t>
+      </w:r>
+      <w:r>
+        <w:rPr>
+          <w:rFonts w:cs="Calibri"/>
+          <w:bCs/>
+          <w:sz w:val="20"/>
+        </w:rPr>
+        <w:t>(~23h)</w:t>
+      </w:r>
+      <w:r>
+        <w:rPr>
+          <w:rFonts w:cs="Calibri"/>
+          <w:bCs/>
+          <w:sz w:val="20"/>
+        </w:rPr>
+        <w:t xml:space="preserve"> </w:t>
+      </w:r>
+      <w:r>
+        <w:rPr>
+          <w:rFonts w:cs="Calibri"/>
+          <w:bCs/>
+          <w:sz w:val="20"/>
+        </w:rPr>
+        <w:tab/>
+      </w:r>
+    </w:p>
+    <w:p>
+      <w:pPr>
+        <w:rPr>
+          <w:rFonts w:cs="Calibri"/>
+          <w:bCs/>
+          <w:sz w:val="20"/>
+        </w:rPr>
+      </w:pPr>
+      <w:r>
+        <w:rPr>
+          <w:rFonts w:cs="Calibri"/>
+          <w:bCs/>
+          <w:sz w:val="20"/>
+        </w:rPr>
+        <w:tab/>
+        <w:t>La codifica del modello ha occupato un tempo importante per</w:t>
+      </w:r>
+      <w:r>
+        <w:rPr>
+          <w:rFonts w:cs="Calibri"/>
+          <w:bCs/>
+          <w:sz w:val="20"/>
+        </w:rPr>
+        <w:t xml:space="preserve"> gestire i calcoli in un piano </w:t>
+      </w:r>
+    </w:p>
+    <w:p>
+      <w:pPr>
+        <w:rPr>
+          <w:rFonts w:cs="Calibri"/>
+          <w:bCs/>
+          <w:sz w:val="20"/>
+        </w:rPr>
+      </w:pPr>
+      <w:r>
+        <w:rPr>
+          <w:rFonts w:cs="Calibri"/>
+          <w:bCs/>
+          <w:sz w:val="20"/>
+        </w:rPr>
+        <w:tab/>
+        <w:t>cartesiano, come si può notare tutti i metodi sono stati implementati manualmente.</w:t>
+      </w:r>
+      <w:r>
+        <w:rPr>
+          <w:rFonts w:cs="Calibri"/>
+          <w:bCs/>
+          <w:sz w:val="20"/>
+        </w:rPr>
+        <w:tab/>
+      </w:r>
+    </w:p>
+    <w:p>
+      <w:pPr>
+        <w:rPr>
+          <w:rFonts w:cs="Calibri"/>
+          <w:bCs/>
+          <w:sz w:val="20"/>
+        </w:rPr>
+      </w:pPr>
+      <w:r>
+        <w:rPr>
+          <w:rFonts w:cs="Calibri"/>
+          <w:bCs/>
+          <w:sz w:val="20"/>
+        </w:rPr>
+        <w:t xml:space="preserve">● </w:t>
+      </w:r>
+      <w:proofErr w:type="spellStart"/>
+      <w:r>
+        <w:rPr>
+          <w:rFonts w:cs="Calibri"/>
+          <w:bCs/>
+          <w:sz w:val="20"/>
+        </w:rPr>
+        <w:t>debuggi</w:t>
+      </w:r>
+      <w:r>
+        <w:rPr>
+          <w:rFonts w:cs="Calibri"/>
+          <w:bCs/>
+          <w:sz w:val="20"/>
+        </w:rPr>
+        <w:t>ng</w:t>
+      </w:r>
+      <w:proofErr w:type="spellEnd"/>
+      <w:r>
+        <w:rPr>
+          <w:rFonts w:cs="Calibri"/>
+          <w:bCs/>
+          <w:sz w:val="20"/>
+        </w:rPr>
+        <w:t>(~07</w:t>
+      </w:r>
+      <w:r>
+        <w:rPr>
+          <w:rFonts w:cs="Calibri"/>
+          <w:bCs/>
+          <w:sz w:val="20"/>
         </w:rPr>
         <w:t xml:space="preserve">h); </w:t>
       </w:r>
@@ -4814,210 +6646,56 @@
         <w:ind w:firstLine="708"/>
         <w:rPr>
           <w:rFonts w:cs="Calibri"/>
+          <w:sz w:val="20"/>
+        </w:rPr>
+      </w:pPr>
+      <w:r>
+        <w:rPr>
+          <w:rFonts w:cs="Calibri"/>
           <w:bCs/>
+          <w:sz w:val="20"/>
+        </w:rPr>
+        <w:t>Problemi con la gestione del garbage.</w:t>
+      </w:r>
+    </w:p>
+    <w:p>
+      <w:pPr>
+        <w:rPr>
+          <w:rFonts w:cs="Calibri"/>
+          <w:sz w:val="20"/>
         </w:rPr>
       </w:pPr>
       <w:r>
         <w:rPr>
           <w:rFonts w:cs="Calibri"/>
           <w:bCs/>
-        </w:rPr>
-        <w:t>Diversi dubbi su come implementare lo schema model-view.</w:t>
-      </w:r>
-    </w:p>
-    <w:p>
-      <w:pPr>
-        <w:ind w:left="708"/>
-        <w:rPr>
-          <w:rFonts w:cs="Calibri"/>
-        </w:rPr>
-      </w:pPr>
+          <w:sz w:val="20"/>
+        </w:rPr>
+        <w:t xml:space="preserve">● </w:t>
+      </w:r>
+      <w:proofErr w:type="spellStart"/>
       <w:r>
         <w:rPr>
           <w:rFonts w:cs="Calibri"/>
           <w:bCs/>
-        </w:rPr>
-        <w:t>Problema su come implementare il grafico. Dopo diversi tentativi, come già specificato abbiamo optato per un codice sorgente esterno.</w:t>
-      </w:r>
-    </w:p>
-    <w:p>
-      <w:pPr>
+          <w:sz w:val="20"/>
+        </w:rPr>
+        <w:t>testing</w:t>
+      </w:r>
+      <w:proofErr w:type="spellEnd"/>
+      <w:r>
         <w:rPr>
           <w:rFonts w:cs="Calibri"/>
           <w:bCs/>
-        </w:rPr>
-      </w:pPr>
+          <w:sz w:val="20"/>
+        </w:rPr>
+        <w:t>(~05</w:t>
+      </w:r>
       <w:r>
         <w:rPr>
           <w:rFonts w:cs="Calibri"/>
           <w:bCs/>
-        </w:rPr>
-        <w:t>● apprendimento</w:t>
-      </w:r>
-      <w:r>
-        <w:rPr>
-          <w:rFonts w:cs="Calibri"/>
-          <w:bCs/>
-        </w:rPr>
-        <w:t xml:space="preserve"> libreria Qt(~15</w:t>
-      </w:r>
-      <w:r>
-        <w:rPr>
-          <w:rFonts w:cs="Calibri"/>
-          <w:bCs/>
-        </w:rPr>
-        <w:t xml:space="preserve">h); </w:t>
-      </w:r>
-    </w:p>
-    <w:p>
-      <w:pPr>
-        <w:ind w:left="700"/>
-        <w:rPr>
-          <w:rFonts w:cs="Calibri"/>
-          <w:bCs/>
-        </w:rPr>
-      </w:pPr>
-      <w:r>
-        <w:rPr>
-          <w:rFonts w:cs="Calibri"/>
-          <w:bCs/>
-        </w:rPr>
-        <w:t>Ho cercato a fondo soluzioni p</w:t>
-      </w:r>
-      <w:r>
-        <w:rPr>
-          <w:rFonts w:cs="Calibri"/>
-          <w:bCs/>
-        </w:rPr>
-        <w:t>er implementare il drag and drop e per implementare il sistema di salvataggio</w:t>
-      </w:r>
-    </w:p>
-    <w:p>
-      <w:pPr>
-        <w:rPr>
-          <w:rFonts w:cs="Calibri"/>
-          <w:bCs/>
-        </w:rPr>
-      </w:pPr>
-      <w:r>
-        <w:rPr>
-          <w:rFonts w:cs="Calibri"/>
-          <w:bCs/>
-        </w:rPr>
-        <w:t xml:space="preserve">● codifica </w:t>
-      </w:r>
-      <w:r>
-        <w:rPr>
-          <w:rFonts w:cs="Calibri"/>
-          <w:bCs/>
-        </w:rPr>
-        <w:t>modello</w:t>
-      </w:r>
-      <w:r>
-        <w:rPr>
-          <w:rFonts w:cs="Calibri"/>
-          <w:bCs/>
-        </w:rPr>
-        <w:t xml:space="preserve"> </w:t>
-      </w:r>
-      <w:r>
-        <w:rPr>
-          <w:rFonts w:cs="Calibri"/>
-          <w:bCs/>
-          <w:strike/>
-        </w:rPr>
-        <w:t>e</w:t>
-      </w:r>
-      <w:r>
-        <w:rPr>
-          <w:rFonts w:cs="Calibri"/>
-          <w:bCs/>
-        </w:rPr>
-        <w:t xml:space="preserve"> GUI(~13</w:t>
-      </w:r>
-      <w:r>
-        <w:rPr>
-          <w:rFonts w:cs="Calibri"/>
-          <w:bCs/>
-        </w:rPr>
-        <w:t xml:space="preserve">h); </w:t>
-      </w:r>
-      <w:r>
-        <w:rPr>
-          <w:rFonts w:cs="Calibri"/>
-          <w:bCs/>
-        </w:rPr>
-        <w:tab/>
-      </w:r>
-    </w:p>
-    <w:p>
-      <w:pPr>
-        <w:rPr>
-          <w:rFonts w:cs="Calibri"/>
-          <w:bCs/>
-        </w:rPr>
-      </w:pPr>
-      <w:r>
-        <w:rPr>
-          <w:rFonts w:cs="Calibri"/>
-          <w:bCs/>
-        </w:rPr>
-        <w:t xml:space="preserve">● </w:t>
-      </w:r>
-      <w:r>
-        <w:rPr>
-          <w:rFonts w:cs="Calibri"/>
-          <w:bCs/>
-        </w:rPr>
-        <w:t>debugging(~05</w:t>
-      </w:r>
-      <w:r>
-        <w:rPr>
-          <w:rFonts w:cs="Calibri"/>
-          <w:bCs/>
-        </w:rPr>
-        <w:t xml:space="preserve">h); </w:t>
-      </w:r>
-    </w:p>
-    <w:p>
-      <w:pPr>
-        <w:ind w:firstLine="708"/>
-        <w:rPr>
-          <w:rFonts w:cs="Calibri"/>
-        </w:rPr>
-      </w:pPr>
-      <w:r>
-        <w:rPr>
-          <w:rFonts w:cs="Calibri"/>
-          <w:bCs/>
-        </w:rPr>
-        <w:t>Problemi con la gestione del garbage.</w:t>
-      </w:r>
-    </w:p>
-    <w:p>
-      <w:pPr>
-        <w:rPr>
-          <w:rFonts w:cs="Calibri"/>
-        </w:rPr>
-      </w:pPr>
-      <w:r>
-        <w:rPr>
-          <w:rFonts w:cs="Calibri"/>
-          <w:bCs/>
-        </w:rPr>
-        <w:t xml:space="preserve">● </w:t>
-      </w:r>
-      <w:r>
-        <w:rPr>
-          <w:rFonts w:cs="Calibri"/>
-          <w:bCs/>
-        </w:rPr>
-        <w:t>testing(~03</w:t>
-      </w:r>
-      <w:r>
-        <w:rPr>
-          <w:rFonts w:cs="Calibri"/>
-          <w:bCs/>
+          <w:sz w:val="20"/>
         </w:rPr>
         <w:t xml:space="preserve">h). </w:t>
       </w:r>
@@ -5088,202 +6766,87 @@
         <w:spacing w:before="100" w:beforeAutospacing="1" w:after="100" w:afterAutospacing="1"/>
         <w:rPr>
           <w:rFonts w:eastAsia="Times New Roman" w:cs="Calibri"/>
+          <w:sz w:val="20"/>
           <w:lang w:eastAsia="it-IT"/>
         </w:rPr>
       </w:pPr>
       <w:r>
         <w:rPr>
           <w:rFonts w:eastAsia="Times New Roman" w:cs="Calibri"/>
+          <w:sz w:val="20"/>
           <w:lang w:eastAsia="it-IT"/>
         </w:rPr>
-        <w:t>L’applicazione è stata progettata e discussa in stretto contatto da entrambi i partecipanti, a partire dall’analisi del problema fino alla sua implementazione.</w:t>
+        <w:t>L’applicazione è stata progettata e discussa in stretto contatto da entrambi i partecipanti, a partire dall’analisi del problema fino alla sua implementazione</w:t>
       </w:r>
       <w:r>
         <w:rPr>
           <w:rFonts w:eastAsia="Times New Roman" w:cs="Calibri"/>
+          <w:sz w:val="20"/>
           <w:lang w:eastAsia="it-IT"/>
         </w:rPr>
-        <w:t xml:space="preserve"> Inizialmente mi sono occupato dei primi abbozzi di gerarchia ma successivamente questa parte è stata completamente </w:t>
-      </w:r>
-      <w:r>
+        <w:t>.</w:t>
+      </w:r>
+    </w:p>
+    <w:p>
+      <w:pPr>
+        <w:shd w:val="clear" w:color="auto" w:fill="FFFFFF"/>
+        <w:spacing w:before="100" w:beforeAutospacing="1" w:after="100" w:afterAutospacing="1"/>
         <w:rPr>
           <w:rFonts w:eastAsia="Times New Roman" w:cs="Calibri"/>
+          <w:sz w:val="20"/>
           <w:lang w:eastAsia="it-IT"/>
         </w:rPr>
-        <w:t>realizzata</w:t>
-      </w:r>
+      </w:pPr>
       <w:r>
         <w:rPr>
           <w:rFonts w:eastAsia="Times New Roman" w:cs="Calibri"/>
+          <w:sz w:val="20"/>
           <w:lang w:eastAsia="it-IT"/>
         </w:rPr>
-        <w:t xml:space="preserve"> dal mio </w:t>
-      </w:r>
+        <w:t xml:space="preserve">Il mio ruolo è stato lo sviluppo del modello </w:t>
+      </w:r>
+      <w:proofErr w:type="spellStart"/>
       <w:r>
         <w:rPr>
           <w:rFonts w:eastAsia="Times New Roman" w:cs="Calibri"/>
+          <w:sz w:val="20"/>
           <w:lang w:eastAsia="it-IT"/>
         </w:rPr>
-        <w:t>collega</w:t>
-      </w:r>
+        <w:t>c++</w:t>
+      </w:r>
+      <w:proofErr w:type="spellEnd"/>
       <w:r>
         <w:rPr>
           <w:rFonts w:eastAsia="Times New Roman" w:cs="Calibri"/>
+          <w:sz w:val="20"/>
           <w:lang w:eastAsia="it-IT"/>
         </w:rPr>
-        <w:t>.</w:t>
-      </w:r>
-      <w:r>
+        <w:t xml:space="preserve"> e la sua traduzione in Java, la gestione dei dati del modello e lo sviluppo di ogni funzione, quindi, sono di mia responsabilità.</w:t>
+      </w:r>
+    </w:p>
+    <w:p>
+      <w:pPr>
+        <w:shd w:val="clear" w:color="auto" w:fill="FFFFFF"/>
+        <w:spacing w:before="100" w:beforeAutospacing="1" w:after="100" w:afterAutospacing="1"/>
         <w:rPr>
           <w:rFonts w:eastAsia="Times New Roman" w:cs="Calibri"/>
+          <w:sz w:val="20"/>
           <w:lang w:eastAsia="it-IT"/>
         </w:rPr>
-        <w:t xml:space="preserve"> </w:t>
-      </w:r>
+      </w:pPr>
       <w:r>
         <w:rPr>
           <w:rFonts w:cs="Calibri"/>
           <w:bCs/>
-        </w:rPr>
-        <w:t>Io, invece, mi</w:t>
+          <w:sz w:val="20"/>
+        </w:rPr>
+        <w:t xml:space="preserve">La fase di test e di debugging è stata svolta </w:t>
       </w:r>
       <w:r>
         <w:rPr>
           <w:rFonts w:cs="Calibri"/>
           <w:bCs/>
-        </w:rPr>
-        <w:t xml:space="preserve"> sono </w:t>
-      </w:r>
-      <w:r>
-        <w:rPr>
-          <w:rFonts w:cs="Calibri"/>
-          <w:bCs/>
-        </w:rPr>
-        <w:t>dedicato</w:t>
-      </w:r>
-      <w:r>
-        <w:rPr>
-          <w:rFonts w:cs="Calibri"/>
-          <w:bCs/>
-        </w:rPr>
-        <w:t xml:space="preserve"> p</w:t>
-      </w:r>
-      <w:r>
-        <w:rPr>
-          <w:rFonts w:cs="Calibri"/>
-          <w:bCs/>
-        </w:rPr>
-        <w:t xml:space="preserve">rincipalmente </w:t>
-      </w:r>
-      <w:r>
-        <w:rPr>
-          <w:rFonts w:cs="Calibri"/>
-          <w:bCs/>
-        </w:rPr>
-        <w:t>alla</w:t>
-      </w:r>
-      <w:r>
-        <w:rPr>
-          <w:rFonts w:cs="Calibri"/>
-          <w:bCs/>
-        </w:rPr>
-        <w:t xml:space="preserve"> progettazione e </w:t>
-      </w:r>
-      <w:r>
-        <w:rPr>
-          <w:rFonts w:cs="Calibri"/>
-          <w:bCs/>
-        </w:rPr>
-        <w:t>alla</w:t>
-      </w:r>
-      <w:r>
-        <w:rPr>
-          <w:rFonts w:cs="Calibri"/>
-          <w:bCs/>
-        </w:rPr>
-        <w:t xml:space="preserve"> realizzazione della gui</w:t>
-      </w:r>
-      <w:r>
-        <w:rPr>
-          <w:rFonts w:cs="Calibri"/>
-          <w:bCs/>
-        </w:rPr>
-        <w:t xml:space="preserve"> con tutti i problemi e le decisioni ad essa annessi</w:t>
-      </w:r>
-      <w:r>
-        <w:rPr>
-          <w:rFonts w:cs="Calibri"/>
-          <w:bCs/>
-        </w:rPr>
-        <w:t xml:space="preserve"> che vanno, ad esempio, dalla scelta di utilizzare QCustomPlot fino alla gestione del sistema di salvataggio delle preferenze personali</w:t>
-      </w:r>
-      <w:r>
-        <w:rPr>
-          <w:rFonts w:cs="Calibri"/>
-          <w:bCs/>
-        </w:rPr>
-        <w:t xml:space="preserve">. </w:t>
-      </w:r>
-      <w:r>
-        <w:rPr>
-          <w:rFonts w:cs="Calibri"/>
-          <w:bCs/>
-        </w:rPr>
-        <w:t>I</w:t>
-      </w:r>
-      <w:r>
-        <w:rPr>
-          <w:rFonts w:cs="Calibri"/>
-          <w:bCs/>
-        </w:rPr>
-        <w:t>l mio compagno</w:t>
-      </w:r>
-      <w:r>
-        <w:rPr>
-          <w:rFonts w:cs="Calibri"/>
-          <w:bCs/>
-        </w:rPr>
-        <w:t>,</w:t>
-      </w:r>
-      <w:r>
-        <w:rPr>
-          <w:rFonts w:cs="Calibri"/>
-          <w:bCs/>
-        </w:rPr>
-        <w:t xml:space="preserve"> </w:t>
-      </w:r>
-      <w:r>
-        <w:rPr>
-          <w:rFonts w:cs="Calibri"/>
-          <w:bCs/>
-        </w:rPr>
-        <w:t xml:space="preserve">invece, </w:t>
-      </w:r>
-      <w:r>
-        <w:rPr>
-          <w:rFonts w:cs="Calibri"/>
-          <w:bCs/>
-        </w:rPr>
-        <w:t>si è occupato della realizzazione del modello sia in c++ che in java</w:t>
-      </w:r>
-      <w:r>
-        <w:rPr>
-          <w:rFonts w:cs="Calibri"/>
-          <w:bCs/>
-        </w:rPr>
-        <w:t xml:space="preserve"> inclusa la completa gestione delle eccezioni</w:t>
-      </w:r>
-      <w:r>
-        <w:rPr>
-          <w:rFonts w:cs="Calibri"/>
-          <w:bCs/>
-        </w:rPr>
-        <w:t xml:space="preserve">. La fase di test e di debugging è stata svolta </w:t>
-      </w:r>
-      <w:r>
-        <w:rPr>
-          <w:rFonts w:cs="Calibri"/>
-          <w:bCs/>
+          <w:sz w:val="20"/>
         </w:rPr>
         <w:t>assieme, soprattutto la gestione del garbage.</w:t>
       </w:r>
@@ -5321,7 +6884,11 @@
           <w:lang w:eastAsia="it-IT"/>
         </w:rPr>
       </w:pPr>
-      <w:r>
+    </w:p>
+    <w:p>
+      <w:pPr>
+        <w:shd w:val="clear" w:color="auto" w:fill="FFFFFF"/>
+        <w:spacing w:before="100" w:beforeAutospacing="1" w:after="100" w:afterAutospacing="1"/>
         <w:rPr>
           <w:rFonts w:eastAsia="Times New Roman" w:cs="Calibri"/>
           <w:b/>
@@ -5330,8 +6897,7 @@
           <w:szCs w:val="40"/>
           <w:lang w:eastAsia="it-IT"/>
         </w:rPr>
-        <w:t>4</w:t>
-      </w:r>
+      </w:pPr>
       <w:r>
         <w:rPr>
           <w:rFonts w:eastAsia="Times New Roman" w:cs="Calibri"/>
@@ -5341,7 +6907,8 @@
           <w:szCs w:val="40"/>
           <w:lang w:eastAsia="it-IT"/>
         </w:rPr>
-        <w:t xml:space="preserve"> </w:t>
+        <w:lastRenderedPageBreak/>
+        <w:t>4</w:t>
       </w:r>
       <w:r>
         <w:rPr>
@@ -5352,6 +6919,17 @@
           <w:szCs w:val="40"/>
           <w:lang w:eastAsia="it-IT"/>
         </w:rPr>
+        <w:t xml:space="preserve"> </w:t>
+      </w:r>
+      <w:r>
+        <w:rPr>
+          <w:rFonts w:eastAsia="Times New Roman" w:cs="Calibri"/>
+          <w:b/>
+          <w:bCs/>
+          <w:sz w:val="40"/>
+          <w:szCs w:val="40"/>
+          <w:lang w:eastAsia="it-IT"/>
+        </w:rPr>
         <w:t xml:space="preserve">Ambiente di sviluppo e di test </w:t>
       </w:r>
     </w:p>
@@ -5384,12 +6962,14 @@
         <w:spacing w:before="100" w:beforeAutospacing="1" w:after="100" w:afterAutospacing="1"/>
         <w:rPr>
           <w:rFonts w:eastAsia="Times New Roman" w:cs="Calibri"/>
+          <w:sz w:val="20"/>
           <w:lang w:eastAsia="it-IT"/>
         </w:rPr>
       </w:pPr>
       <w:r>
         <w:rPr>
           <w:rFonts w:eastAsia="Times New Roman" w:cs="Calibri"/>
+          <w:sz w:val="20"/>
           <w:lang w:eastAsia="it-IT"/>
         </w:rPr>
         <w:t xml:space="preserve">● Sistema operativo: </w:t>
@@ -5397,16 +6977,10 @@
       <w:r>
         <w:rPr>
           <w:rFonts w:eastAsia="Times New Roman" w:cs="Calibri"/>
+          <w:sz w:val="20"/>
           <w:lang w:eastAsia="it-IT"/>
         </w:rPr>
-        <w:t>Mac OS</w:t>
-      </w:r>
-      <w:r>
-        <w:rPr>
-          <w:rFonts w:eastAsia="Times New Roman" w:cs="Calibri"/>
-          <w:lang w:eastAsia="it-IT"/>
-        </w:rPr>
-        <w:t xml:space="preserve"> 10.13.4</w:t>
+        <w:t>Windows 10 Home 64-bit</w:t>
       </w:r>
     </w:p>
     <w:p>
@@ -5417,21 +6991,22 @@
           <w:b/>
           <w:bCs/>
           <w:color w:val="0000AA"/>
+          <w:sz w:val="20"/>
         </w:rPr>
       </w:pPr>
       <w:r>
         <w:rPr>
           <w:rFonts w:eastAsia="Times New Roman" w:cs="Calibri"/>
+          <w:sz w:val="20"/>
           <w:lang w:eastAsia="it-IT"/>
         </w:rPr>
         <w:t xml:space="preserve">● Compilatore: </w:t>
       </w:r>
       <w:r>
         <w:rPr>
-          <w:bCs/>
-          <w:color w:val="000000" w:themeColor="text1"/>
-        </w:rPr>
-        <w:t>clang_64bit</w:t>
+          <w:sz w:val="20"/>
+        </w:rPr>
+        <w:t>mingw492_32</w:t>
       </w:r>
     </w:p>
     <w:p>
@@ -5440,23 +7015,20 @@
         <w:spacing w:before="100" w:beforeAutospacing="1" w:after="100" w:afterAutospacing="1"/>
         <w:rPr>
           <w:rFonts w:eastAsia="Times New Roman" w:cs="Calibri"/>
+          <w:sz w:val="20"/>
           <w:lang w:eastAsia="it-IT"/>
         </w:rPr>
       </w:pPr>
       <w:r>
         <w:rPr>
           <w:rFonts w:eastAsia="Times New Roman" w:cs="Calibri"/>
+          <w:sz w:val="20"/>
           <w:lang w:eastAsia="it-IT"/>
         </w:rPr>
-        <w:t>● Libreria Qt: 5.5.1</w:t>
-      </w:r>
-      <w:r>
-        <w:rPr>
-          <w:rFonts w:eastAsia="Times New Roman" w:cs="Calibri"/>
-          <w:lang w:eastAsia="it-IT"/>
-        </w:rPr>
-        <w:t xml:space="preserve"> </w:t>
-      </w:r>
+        <w:t xml:space="preserve">● Libreria Qt: 5.5.1 </w:t>
+      </w:r>
+      <w:bookmarkStart w:id="0" w:name="_GoBack"/>
+      <w:bookmarkEnd w:id="0"/>
     </w:p>
     <w:p>
       <w:pPr>
@@ -5487,12 +7059,14 @@
         <w:spacing w:before="100" w:beforeAutospacing="1" w:after="100" w:afterAutospacing="1"/>
         <w:rPr>
           <w:rFonts w:eastAsia="Times New Roman" w:cs="Calibri"/>
+          <w:sz w:val="20"/>
           <w:lang w:eastAsia="it-IT"/>
         </w:rPr>
       </w:pPr>
       <w:r>
         <w:rPr>
           <w:rFonts w:eastAsia="Times New Roman" w:cs="Calibri"/>
+          <w:sz w:val="20"/>
           <w:lang w:eastAsia="it-IT"/>
         </w:rPr>
         <w:t xml:space="preserve">● Sistema operativo: Ubuntu 16.04 64-bit </w:t>
@@ -5504,12 +7078,14 @@
         <w:spacing w:before="100" w:beforeAutospacing="1" w:after="100" w:afterAutospacing="1"/>
         <w:rPr>
           <w:rFonts w:eastAsia="Times New Roman" w:cs="Calibri"/>
+          <w:sz w:val="20"/>
           <w:lang w:eastAsia="it-IT"/>
         </w:rPr>
       </w:pPr>
       <w:r>
         <w:rPr>
           <w:rFonts w:eastAsia="Times New Roman" w:cs="Calibri"/>
+          <w:sz w:val="20"/>
           <w:lang w:eastAsia="it-IT"/>
         </w:rPr>
         <w:t xml:space="preserve">● Compilatore: gcc 5.4.0 </w:t>
@@ -5521,12 +7097,14 @@
         <w:spacing w:before="100" w:beforeAutospacing="1" w:after="100" w:afterAutospacing="1"/>
         <w:rPr>
           <w:rFonts w:eastAsia="Times New Roman" w:cs="Calibri"/>
+          <w:sz w:val="20"/>
           <w:lang w:eastAsia="it-IT"/>
         </w:rPr>
       </w:pPr>
       <w:r>
         <w:rPr>
           <w:rFonts w:eastAsia="Times New Roman" w:cs="Calibri"/>
+          <w:sz w:val="20"/>
           <w:lang w:eastAsia="it-IT"/>
         </w:rPr>
         <w:t xml:space="preserve">● Libreria Qt: 5.5.1 </w:t>
@@ -5577,22 +7155,17 @@
         <w:spacing w:before="100" w:beforeAutospacing="1" w:after="100" w:afterAutospacing="1"/>
         <w:rPr>
           <w:rFonts w:eastAsia="Times New Roman" w:cs="Calibri"/>
+          <w:sz w:val="20"/>
           <w:lang w:eastAsia="it-IT"/>
         </w:rPr>
       </w:pPr>
       <w:r>
         <w:rPr>
           <w:rFonts w:eastAsia="Times New Roman" w:cs="Calibri"/>
+          <w:sz w:val="20"/>
           <w:lang w:eastAsia="it-IT"/>
         </w:rPr>
-        <w:t>Il progetto viene presentato con una cartella col progetto in C++ ed una co</w:t>
-      </w:r>
-      <w:r>
-        <w:rPr>
-          <w:rFonts w:eastAsia="Times New Roman" w:cs="Calibri"/>
-          <w:lang w:eastAsia="it-IT"/>
-        </w:rPr>
-        <w:t>l progetto in Java</w:t>
+        <w:t>Il progetto viene presentato con una cartella col progetto in C++ ed una col progetto in Java</w:t>
       </w:r>
     </w:p>
     <w:p>
@@ -5604,6 +7177,7 @@
         <w:spacing w:before="100" w:beforeAutospacing="1" w:after="100" w:afterAutospacing="1"/>
         <w:rPr>
           <w:rFonts w:eastAsia="Times New Roman" w:cs="Calibri"/>
+          <w:sz w:val="20"/>
           <w:lang w:eastAsia="it-IT"/>
         </w:rPr>
       </w:pPr>
@@ -5612,6 +7186,7 @@
           <w:rFonts w:eastAsia="Times New Roman" w:cs="Calibri"/>
           <w:b/>
           <w:bCs/>
+          <w:sz w:val="20"/>
           <w:lang w:eastAsia="it-IT"/>
         </w:rPr>
         <w:t xml:space="preserve">C++ </w:t>
@@ -5619,6 +7194,7 @@
       <w:r>
         <w:rPr>
           <w:rFonts w:eastAsia="Times New Roman" w:cs="Calibri"/>
+          <w:sz w:val="20"/>
           <w:lang w:eastAsia="it-IT"/>
         </w:rPr>
         <w:t xml:space="preserve">Spostarsi col terminale nella cartella apposita (utilizzare il file .pro incluso) e dare i comandi: qmake make ./Kalk </w:t>
@@ -5633,6 +7209,7 @@
         <w:spacing w:before="100" w:beforeAutospacing="1" w:after="100" w:afterAutospacing="1"/>
         <w:rPr>
           <w:rFonts w:eastAsia="Times New Roman" w:cs="Calibri"/>
+          <w:sz w:val="20"/>
           <w:lang w:eastAsia="it-IT"/>
         </w:rPr>
       </w:pPr>
@@ -5641,6 +7218,7 @@
           <w:rFonts w:eastAsia="Times New Roman" w:cs="Calibri"/>
           <w:b/>
           <w:bCs/>
+          <w:sz w:val="20"/>
           <w:lang w:eastAsia="it-IT"/>
         </w:rPr>
         <w:t xml:space="preserve">Java </w:t>
@@ -5648,9 +7226,66 @@
       <w:r>
         <w:rPr>
           <w:rFonts w:eastAsia="Times New Roman" w:cs="Calibri"/>
+          <w:sz w:val="20"/>
           <w:lang w:eastAsia="it-IT"/>
         </w:rPr>
-        <w:t>Spostarsi col terminale nella cartella apposita e dare i comandi javac…</w:t>
+        <w:t xml:space="preserve">Spostarsi col terminale nella cartella </w:t>
+      </w:r>
+      <w:r>
+        <w:rPr>
+          <w:rFonts w:eastAsia="Times New Roman" w:cs="Calibri"/>
+          <w:sz w:val="20"/>
+          <w:lang w:eastAsia="it-IT"/>
+        </w:rPr>
+        <w:t>apposita e dare i comandi:</w:t>
+      </w:r>
+    </w:p>
+    <w:p>
+      <w:pPr>
+        <w:spacing w:before="100" w:beforeAutospacing="1" w:after="100" w:afterAutospacing="1"/>
+        <w:ind w:firstLine="708"/>
+        <w:rPr>
+          <w:rFonts w:eastAsia="Times New Roman" w:cs="Calibri"/>
+          <w:sz w:val="20"/>
+          <w:lang w:eastAsia="it-IT"/>
+        </w:rPr>
+      </w:pPr>
+      <w:proofErr w:type="spellStart"/>
+      <w:r>
+        <w:rPr>
+          <w:rFonts w:eastAsia="Times New Roman" w:cs="Calibri"/>
+          <w:sz w:val="20"/>
+          <w:lang w:eastAsia="it-IT"/>
+        </w:rPr>
+        <w:t>javac</w:t>
+      </w:r>
+      <w:proofErr w:type="spellEnd"/>
+      <w:r>
+        <w:rPr>
+          <w:rFonts w:eastAsia="Times New Roman" w:cs="Calibri"/>
+          <w:sz w:val="20"/>
+          <w:lang w:eastAsia="it-IT"/>
+        </w:rPr>
+        <w:t xml:space="preserve"> use.java</w:t>
+      </w:r>
+    </w:p>
+    <w:p>
+      <w:pPr>
+        <w:spacing w:before="100" w:beforeAutospacing="1" w:after="100" w:afterAutospacing="1"/>
+        <w:ind w:firstLine="708"/>
+        <w:rPr>
+          <w:rFonts w:eastAsia="Times New Roman" w:cs="Calibri"/>
+          <w:sz w:val="20"/>
+          <w:lang w:eastAsia="it-IT"/>
+        </w:rPr>
+      </w:pPr>
+      <w:r>
+        <w:rPr>
+          <w:rFonts w:eastAsia="Times New Roman" w:cs="Calibri"/>
+          <w:sz w:val="20"/>
+          <w:lang w:eastAsia="it-IT"/>
+        </w:rPr>
+        <w:t>java use</w:t>
       </w:r>
     </w:p>
     <w:p>
@@ -7565,7 +9200,7 @@
 </file>
 
 <file path=customXml/itemProps1.xml><?xml version="1.0" encoding="utf-8"?>
-<ds:datastoreItem xmlns:ds="http://schemas.openxmlformats.org/officeDocument/2006/customXml" ds:itemID="{3A4403FD-C276-4DB4-96CF-2E5801953FAF}">
+<ds:datastoreItem xmlns:ds="http://schemas.openxmlformats.org/officeDocument/2006/customXml" ds:itemID="{EDB1A98C-F85E-4A99-B3C8-8825794CF3E6}">
   <ds:schemaRefs>
     <ds:schemaRef ds:uri="http://schemas.openxmlformats.org/officeDocument/2006/bibliography"/>
   </ds:schemaRefs>

</xml_diff>